<commit_message>
Added V1.0 of the CRS document.
</commit_message>
<xml_diff>
--- a/PROJECT/TINF20C_CRS_lwIP_Team_4_0v1.0_Eng.docx
+++ b/PROJECT/TINF20C_CRS_lwIP_Team_4_0v1.0_Eng.docx
@@ -1012,7 +1012,7 @@
             <w:pPr>
               <w:rPr>
                 <w:rFonts w:ascii="Calibri" w:hAnsi="Calibri" w:cs="Calibri"/>
-                <w:lang w:val="en-GB"/>
+                <w:lang w:val="en-US"/>
               </w:rPr>
             </w:pPr>
             <w:r>
@@ -1181,6 +1181,7 @@
           <w:szCs w:val="21"/>
           <w:lang w:val="en-US"/>
         </w:rPr>
+        <w:lastRenderedPageBreak/>
         <w:t>CONTENTS</w:t>
       </w:r>
     </w:p>
@@ -1196,7 +1197,7 @@
     </w:p>
     <w:p>
       <w:pPr>
-        <w:pStyle w:val="TOC1"/>
+        <w:pStyle w:val="Verzeichnis1"/>
         <w:tabs>
           <w:tab w:val="left" w:pos="480"/>
           <w:tab w:val="right" w:leader="dot" w:pos="9060"/>
@@ -1205,7 +1206,7 @@
           <w:rFonts w:asciiTheme="minorHAnsi" w:eastAsiaTheme="minorEastAsia" w:hAnsiTheme="minorHAnsi" w:cstheme="minorBidi"/>
           <w:b w:val="0"/>
           <w:noProof/>
-          <w:lang w:val="en-US" w:eastAsia="en-US"/>
+          <w:lang w:val="en-US" w:eastAsia="ja-JP"/>
         </w:rPr>
       </w:pPr>
       <w:r>
@@ -1249,7 +1250,7 @@
           <w:rFonts w:asciiTheme="minorHAnsi" w:eastAsiaTheme="minorEastAsia" w:hAnsiTheme="minorHAnsi" w:cstheme="minorBidi"/>
           <w:b w:val="0"/>
           <w:noProof/>
-          <w:lang w:val="en-US" w:eastAsia="en-US"/>
+          <w:lang w:val="en-US" w:eastAsia="ja-JP"/>
         </w:rPr>
         <w:tab/>
       </w:r>
@@ -1279,7 +1280,7 @@
           <w:noProof/>
           <w:lang w:val="en-US"/>
         </w:rPr>
-        <w:instrText xml:space="preserve"> PAGEREF _Toc87002485 \h </w:instrText>
+        <w:instrText xml:space="preserve"> PAGEREF _Toc87299462 \h </w:instrText>
       </w:r>
       <w:r>
         <w:rPr>
@@ -1308,7 +1309,7 @@
     </w:p>
     <w:p>
       <w:pPr>
-        <w:pStyle w:val="TOC1"/>
+        <w:pStyle w:val="Verzeichnis1"/>
         <w:tabs>
           <w:tab w:val="left" w:pos="480"/>
           <w:tab w:val="right" w:leader="dot" w:pos="9060"/>
@@ -1317,7 +1318,7 @@
           <w:rFonts w:asciiTheme="minorHAnsi" w:eastAsiaTheme="minorEastAsia" w:hAnsiTheme="minorHAnsi" w:cstheme="minorBidi"/>
           <w:b w:val="0"/>
           <w:noProof/>
-          <w:lang w:val="en-US" w:eastAsia="en-US"/>
+          <w:lang w:val="en-US" w:eastAsia="ja-JP"/>
         </w:rPr>
       </w:pPr>
       <w:r>
@@ -1333,7 +1334,7 @@
           <w:rFonts w:asciiTheme="minorHAnsi" w:eastAsiaTheme="minorEastAsia" w:hAnsiTheme="minorHAnsi" w:cstheme="minorBidi"/>
           <w:b w:val="0"/>
           <w:noProof/>
-          <w:lang w:val="en-US" w:eastAsia="en-US"/>
+          <w:lang w:val="en-US" w:eastAsia="ja-JP"/>
         </w:rPr>
         <w:tab/>
       </w:r>
@@ -1363,7 +1364,7 @@
           <w:noProof/>
           <w:lang w:val="en-US"/>
         </w:rPr>
-        <w:instrText xml:space="preserve"> PAGEREF _Toc87002486 \h </w:instrText>
+        <w:instrText xml:space="preserve"> PAGEREF _Toc87299463 \h </w:instrText>
       </w:r>
       <w:r>
         <w:rPr>
@@ -1392,7 +1393,7 @@
     </w:p>
     <w:p>
       <w:pPr>
-        <w:pStyle w:val="TOC1"/>
+        <w:pStyle w:val="Verzeichnis1"/>
         <w:tabs>
           <w:tab w:val="left" w:pos="480"/>
           <w:tab w:val="right" w:leader="dot" w:pos="9060"/>
@@ -1401,7 +1402,7 @@
           <w:rFonts w:asciiTheme="minorHAnsi" w:eastAsiaTheme="minorEastAsia" w:hAnsiTheme="minorHAnsi" w:cstheme="minorBidi"/>
           <w:b w:val="0"/>
           <w:noProof/>
-          <w:lang w:val="en-US" w:eastAsia="en-US"/>
+          <w:lang w:val="en-US" w:eastAsia="ja-JP"/>
         </w:rPr>
       </w:pPr>
       <w:r>
@@ -1418,7 +1419,7 @@
           <w:rFonts w:asciiTheme="minorHAnsi" w:eastAsiaTheme="minorEastAsia" w:hAnsiTheme="minorHAnsi" w:cstheme="minorBidi"/>
           <w:b w:val="0"/>
           <w:noProof/>
-          <w:lang w:val="en-US" w:eastAsia="en-US"/>
+          <w:lang w:val="en-US" w:eastAsia="ja-JP"/>
         </w:rPr>
         <w:tab/>
       </w:r>
@@ -1448,7 +1449,7 @@
           <w:noProof/>
           <w:lang w:val="en-US"/>
         </w:rPr>
-        <w:instrText xml:space="preserve"> PAGEREF _Toc87002487 \h </w:instrText>
+        <w:instrText xml:space="preserve"> PAGEREF _Toc87299464 \h </w:instrText>
       </w:r>
       <w:r>
         <w:rPr>
@@ -1477,7 +1478,7 @@
     </w:p>
     <w:p>
       <w:pPr>
-        <w:pStyle w:val="TOC2"/>
+        <w:pStyle w:val="Verzeichnis2"/>
         <w:tabs>
           <w:tab w:val="left" w:pos="849"/>
           <w:tab w:val="right" w:leader="dot" w:pos="9060"/>
@@ -1485,7 +1486,7 @@
         <w:rPr>
           <w:rFonts w:asciiTheme="minorHAnsi" w:eastAsiaTheme="minorEastAsia" w:hAnsiTheme="minorHAnsi" w:cstheme="minorBidi"/>
           <w:noProof/>
-          <w:lang w:val="en-US" w:eastAsia="en-US"/>
+          <w:lang w:val="en-US" w:eastAsia="ja-JP"/>
         </w:rPr>
       </w:pPr>
       <w:r>
@@ -1501,7 +1502,7 @@
         <w:rPr>
           <w:rFonts w:asciiTheme="minorHAnsi" w:eastAsiaTheme="minorEastAsia" w:hAnsiTheme="minorHAnsi" w:cstheme="minorBidi"/>
           <w:noProof/>
-          <w:lang w:val="en-US" w:eastAsia="en-US"/>
+          <w:lang w:val="en-US" w:eastAsia="ja-JP"/>
         </w:rPr>
         <w:tab/>
       </w:r>
@@ -1532,7 +1533,7 @@
           <w:noProof/>
           <w:lang w:val="en-US"/>
         </w:rPr>
-        <w:instrText xml:space="preserve"> PAGEREF _Toc87002488 \h </w:instrText>
+        <w:instrText xml:space="preserve"> PAGEREF _Toc87299465 \h </w:instrText>
       </w:r>
       <w:r>
         <w:rPr>
@@ -1561,7 +1562,7 @@
     </w:p>
     <w:p>
       <w:pPr>
-        <w:pStyle w:val="TOC2"/>
+        <w:pStyle w:val="Verzeichnis2"/>
         <w:tabs>
           <w:tab w:val="left" w:pos="849"/>
           <w:tab w:val="right" w:leader="dot" w:pos="9060"/>
@@ -1569,7 +1570,7 @@
         <w:rPr>
           <w:rFonts w:asciiTheme="minorHAnsi" w:eastAsiaTheme="minorEastAsia" w:hAnsiTheme="minorHAnsi" w:cstheme="minorBidi"/>
           <w:noProof/>
-          <w:lang w:val="en-US" w:eastAsia="en-US"/>
+          <w:lang w:val="en-US" w:eastAsia="ja-JP"/>
         </w:rPr>
       </w:pPr>
       <w:r>
@@ -1585,7 +1586,7 @@
         <w:rPr>
           <w:rFonts w:asciiTheme="minorHAnsi" w:eastAsiaTheme="minorEastAsia" w:hAnsiTheme="minorHAnsi" w:cstheme="minorBidi"/>
           <w:noProof/>
-          <w:lang w:val="en-US" w:eastAsia="en-US"/>
+          <w:lang w:val="en-US" w:eastAsia="ja-JP"/>
         </w:rPr>
         <w:tab/>
       </w:r>
@@ -1616,7 +1617,7 @@
           <w:noProof/>
           <w:lang w:val="en-US"/>
         </w:rPr>
-        <w:instrText xml:space="preserve"> PAGEREF _Toc87002489 \h </w:instrText>
+        <w:instrText xml:space="preserve"> PAGEREF _Toc87299466 \h </w:instrText>
       </w:r>
       <w:r>
         <w:rPr>
@@ -1645,7 +1646,7 @@
     </w:p>
     <w:p>
       <w:pPr>
-        <w:pStyle w:val="TOC1"/>
+        <w:pStyle w:val="Verzeichnis1"/>
         <w:tabs>
           <w:tab w:val="left" w:pos="480"/>
           <w:tab w:val="right" w:leader="dot" w:pos="9060"/>
@@ -1654,7 +1655,7 @@
           <w:rFonts w:asciiTheme="minorHAnsi" w:eastAsiaTheme="minorEastAsia" w:hAnsiTheme="minorHAnsi" w:cstheme="minorBidi"/>
           <w:b w:val="0"/>
           <w:noProof/>
-          <w:lang w:val="en-US" w:eastAsia="en-US"/>
+          <w:lang w:val="en-US" w:eastAsia="ja-JP"/>
         </w:rPr>
       </w:pPr>
       <w:r>
@@ -1671,7 +1672,7 @@
           <w:rFonts w:asciiTheme="minorHAnsi" w:eastAsiaTheme="minorEastAsia" w:hAnsiTheme="minorHAnsi" w:cstheme="minorBidi"/>
           <w:b w:val="0"/>
           <w:noProof/>
-          <w:lang w:val="en-US" w:eastAsia="en-US"/>
+          <w:lang w:val="en-US" w:eastAsia="ja-JP"/>
         </w:rPr>
         <w:tab/>
       </w:r>
@@ -1701,7 +1702,7 @@
           <w:noProof/>
           <w:lang w:val="en-US"/>
         </w:rPr>
-        <w:instrText xml:space="preserve"> PAGEREF _Toc87002490 \h </w:instrText>
+        <w:instrText xml:space="preserve"> PAGEREF _Toc87299467 \h </w:instrText>
       </w:r>
       <w:r>
         <w:rPr>
@@ -1730,7 +1731,7 @@
     </w:p>
     <w:p>
       <w:pPr>
-        <w:pStyle w:val="TOC1"/>
+        <w:pStyle w:val="Verzeichnis1"/>
         <w:tabs>
           <w:tab w:val="left" w:pos="480"/>
           <w:tab w:val="right" w:leader="dot" w:pos="9060"/>
@@ -1739,7 +1740,7 @@
           <w:rFonts w:asciiTheme="minorHAnsi" w:eastAsiaTheme="minorEastAsia" w:hAnsiTheme="minorHAnsi" w:cstheme="minorBidi"/>
           <w:b w:val="0"/>
           <w:noProof/>
-          <w:lang w:val="en-US" w:eastAsia="en-US"/>
+          <w:lang w:val="en-US" w:eastAsia="ja-JP"/>
         </w:rPr>
       </w:pPr>
       <w:r>
@@ -1754,7 +1755,7 @@
           <w:rFonts w:asciiTheme="minorHAnsi" w:eastAsiaTheme="minorEastAsia" w:hAnsiTheme="minorHAnsi" w:cstheme="minorBidi"/>
           <w:b w:val="0"/>
           <w:noProof/>
-          <w:lang w:val="en-US" w:eastAsia="en-US"/>
+          <w:lang w:val="en-US" w:eastAsia="ja-JP"/>
         </w:rPr>
         <w:tab/>
       </w:r>
@@ -1781,7 +1782,7 @@
         <w:rPr>
           <w:noProof/>
         </w:rPr>
-        <w:instrText xml:space="preserve"> PAGEREF _Toc87002491 \h </w:instrText>
+        <w:instrText xml:space="preserve"> PAGEREF _Toc87299468 \h </w:instrText>
       </w:r>
       <w:r>
         <w:rPr>
@@ -1836,7 +1837,7 @@
     </w:p>
     <w:p>
       <w:pPr>
-        <w:pStyle w:val="Heading1"/>
+        <w:pStyle w:val="berschrift1"/>
         <w:rPr>
           <w:rFonts w:ascii="Calibri" w:hAnsi="Calibri" w:cs="Calibri"/>
           <w:i/>
@@ -1848,12 +1849,13 @@
       <w:bookmarkStart w:id="5" w:name="_Toc522168322"/>
       <w:bookmarkStart w:id="6" w:name="_Toc522174211"/>
       <w:bookmarkStart w:id="7" w:name="_Toc86995815"/>
-      <w:bookmarkStart w:id="8" w:name="_Toc87002485"/>
+      <w:bookmarkStart w:id="8" w:name="_Toc87299462"/>
       <w:r>
         <w:rPr>
           <w:rFonts w:ascii="Calibri" w:hAnsi="Calibri" w:cs="Calibri"/>
           <w:szCs w:val="28"/>
         </w:rPr>
+        <w:lastRenderedPageBreak/>
         <w:t>Goal</w:t>
       </w:r>
       <w:bookmarkEnd w:id="3"/>
@@ -2243,7 +2245,7 @@
     </w:p>
     <w:p>
       <w:pPr>
-        <w:pStyle w:val="Heading1"/>
+        <w:pStyle w:val="berschrift1"/>
         <w:rPr>
           <w:rFonts w:ascii="Calibri" w:hAnsi="Calibri" w:cs="Calibri"/>
           <w:szCs w:val="28"/>
@@ -2254,13 +2256,14 @@
       <w:bookmarkStart w:id="11" w:name="_Toc522168323"/>
       <w:bookmarkStart w:id="12" w:name="_Toc522174212"/>
       <w:bookmarkStart w:id="13" w:name="_Toc86995816"/>
-      <w:bookmarkStart w:id="14" w:name="_Toc87002486"/>
+      <w:bookmarkStart w:id="14" w:name="_Toc87299463"/>
       <w:proofErr w:type="spellStart"/>
       <w:r>
         <w:rPr>
           <w:rFonts w:ascii="Calibri" w:hAnsi="Calibri" w:cs="Calibri"/>
           <w:szCs w:val="28"/>
         </w:rPr>
+        <w:lastRenderedPageBreak/>
         <w:t>Product</w:t>
       </w:r>
       <w:proofErr w:type="spellEnd"/>
@@ -2468,7 +2471,7 @@
     </w:p>
     <w:p>
       <w:pPr>
-        <w:pStyle w:val="Caption"/>
+        <w:pStyle w:val="Beschriftung"/>
         <w:rPr>
           <w:rFonts w:ascii="Calibri" w:hAnsi="Calibri" w:cs="Calibri"/>
           <w:color w:val="000000" w:themeColor="text1"/>
@@ -2743,7 +2746,7 @@
     </w:p>
     <w:p>
       <w:pPr>
-        <w:pStyle w:val="Caption"/>
+        <w:pStyle w:val="Beschriftung"/>
         <w:rPr>
           <w:lang w:val="en-GB"/>
         </w:rPr>
@@ -2802,7 +2805,7 @@
     </w:p>
     <w:p>
       <w:pPr>
-        <w:pStyle w:val="Heading1"/>
+        <w:pStyle w:val="berschrift1"/>
         <w:rPr>
           <w:rFonts w:ascii="Calibri" w:hAnsi="Calibri" w:cs="Calibri"/>
           <w:color w:val="000000"/>
@@ -2812,7 +2815,7 @@
       <w:bookmarkStart w:id="16" w:name="_Toc522168324"/>
       <w:bookmarkStart w:id="17" w:name="_Toc522174213"/>
       <w:bookmarkStart w:id="18" w:name="_Toc86995817"/>
-      <w:bookmarkStart w:id="19" w:name="_Toc87002487"/>
+      <w:bookmarkStart w:id="19" w:name="_Toc87299464"/>
       <w:bookmarkEnd w:id="15"/>
       <w:proofErr w:type="spellStart"/>
       <w:r>
@@ -2820,6 +2823,7 @@
           <w:rFonts w:ascii="Calibri" w:hAnsi="Calibri" w:cs="Calibri"/>
           <w:szCs w:val="28"/>
         </w:rPr>
+        <w:lastRenderedPageBreak/>
         <w:t>Product</w:t>
       </w:r>
       <w:proofErr w:type="spellEnd"/>
@@ -3029,7 +3033,7 @@
     </w:p>
     <w:p>
       <w:pPr>
-        <w:pStyle w:val="Heading2"/>
+        <w:pStyle w:val="berschrift2"/>
         <w:spacing w:before="120"/>
         <w:ind w:left="284" w:hanging="284"/>
         <w:rPr>
@@ -3042,7 +3046,7 @@
       <w:bookmarkStart w:id="20" w:name="_Toc522168325"/>
       <w:bookmarkStart w:id="21" w:name="_Toc522174214"/>
       <w:bookmarkStart w:id="22" w:name="_Toc86995818"/>
-      <w:bookmarkStart w:id="23" w:name="_Toc87002488"/>
+      <w:bookmarkStart w:id="23" w:name="_Toc87299465"/>
       <w:r>
         <w:rPr>
           <w:rFonts w:ascii="Calibri" w:hAnsi="Calibri" w:cs="Calibri"/>
@@ -3103,7 +3107,7 @@
     </w:p>
     <w:p>
       <w:pPr>
-        <w:pStyle w:val="Heading2"/>
+        <w:pStyle w:val="berschrift2"/>
         <w:spacing w:before="120"/>
         <w:ind w:left="284" w:hanging="284"/>
         <w:rPr>
@@ -3114,7 +3118,7 @@
         </w:rPr>
       </w:pPr>
       <w:bookmarkStart w:id="24" w:name="_Toc86995819"/>
-      <w:bookmarkStart w:id="25" w:name="_Toc87002489"/>
+      <w:bookmarkStart w:id="25" w:name="_Toc87299466"/>
       <w:r>
         <w:rPr>
           <w:rFonts w:ascii="Calibri" w:hAnsi="Calibri" w:cs="Calibri"/>
@@ -4473,7 +4477,7 @@
     </w:p>
     <w:p>
       <w:pPr>
-        <w:pStyle w:val="Heading1"/>
+        <w:pStyle w:val="berschrift1"/>
         <w:rPr>
           <w:rFonts w:ascii="Calibri" w:hAnsi="Calibri" w:cs="Calibri"/>
           <w:i/>
@@ -4484,11 +4488,12 @@
       <w:bookmarkStart w:id="30" w:name="_Toc522168335"/>
       <w:bookmarkStart w:id="31" w:name="_Toc522174224"/>
       <w:bookmarkStart w:id="32" w:name="_Toc86995820"/>
-      <w:bookmarkStart w:id="33" w:name="_Toc87002490"/>
-      <w:r>
-        <w:rPr>
-          <w:rFonts w:ascii="Calibri" w:hAnsi="Calibri" w:cs="Calibri"/>
-        </w:rPr>
+      <w:bookmarkStart w:id="33" w:name="_Toc87299467"/>
+      <w:r>
+        <w:rPr>
+          <w:rFonts w:ascii="Calibri" w:hAnsi="Calibri" w:cs="Calibri"/>
+        </w:rPr>
+        <w:lastRenderedPageBreak/>
         <w:t xml:space="preserve">Other </w:t>
       </w:r>
       <w:proofErr w:type="spellStart"/>
@@ -4585,7 +4590,7 @@
     </w:p>
     <w:p>
       <w:pPr>
-        <w:pStyle w:val="Heading1"/>
+        <w:pStyle w:val="berschrift1"/>
         <w:rPr>
           <w:rFonts w:ascii="Calibri" w:hAnsi="Calibri" w:cs="Calibri"/>
           <w:szCs w:val="28"/>
@@ -4596,12 +4601,13 @@
       <w:bookmarkStart w:id="36" w:name="_Toc522168340"/>
       <w:bookmarkStart w:id="37" w:name="_Toc522174228"/>
       <w:bookmarkStart w:id="38" w:name="_Toc86995822"/>
-      <w:bookmarkStart w:id="39" w:name="_Toc87002491"/>
+      <w:bookmarkStart w:id="39" w:name="_Toc87299468"/>
       <w:r>
         <w:rPr>
           <w:rFonts w:ascii="Calibri" w:hAnsi="Calibri" w:cs="Calibri"/>
           <w:szCs w:val="28"/>
         </w:rPr>
+        <w:lastRenderedPageBreak/>
         <w:t>Referen</w:t>
       </w:r>
       <w:bookmarkEnd w:id="34"/>
@@ -4620,7 +4626,7 @@
     </w:p>
     <w:p>
       <w:pPr>
-        <w:pStyle w:val="Bibliography"/>
+        <w:pStyle w:val="Literaturverzeichnis"/>
         <w:rPr>
           <w:rFonts w:ascii="Calibri" w:hAnsi="Calibri" w:cs="Calibri"/>
           <w:lang w:val="en-US"/>
@@ -4711,7 +4717,7 @@
     </w:p>
     <w:p>
       <w:pPr>
-        <w:pStyle w:val="Bibliography"/>
+        <w:pStyle w:val="Literaturverzeichnis"/>
         <w:rPr>
           <w:rFonts w:ascii="Calibri" w:hAnsi="Calibri" w:cs="Calibri"/>
           <w:lang w:val="en-US"/>
@@ -4784,7 +4790,7 @@
     </w:p>
     <w:p>
       <w:pPr>
-        <w:pStyle w:val="Bibliography"/>
+        <w:pStyle w:val="Literaturverzeichnis"/>
         <w:rPr>
           <w:rFonts w:ascii="Calibri" w:hAnsi="Calibri" w:cs="Calibri"/>
           <w:lang w:val="en-US"/>
@@ -4840,7 +4846,7 @@
     </w:p>
     <w:p>
       <w:pPr>
-        <w:pStyle w:val="Bibliography"/>
+        <w:pStyle w:val="Literaturverzeichnis"/>
         <w:rPr>
           <w:rFonts w:ascii="Calibri" w:hAnsi="Calibri" w:cs="Calibri"/>
           <w:lang w:val="en-US"/>
@@ -4955,7 +4961,7 @@
 <w:ftr xmlns:wpc="http://schemas.microsoft.com/office/word/2010/wordprocessingCanvas" xmlns:cx="http://schemas.microsoft.com/office/drawing/2014/chartex" xmlns:cx1="http://schemas.microsoft.com/office/drawing/2015/9/8/chartex" xmlns:cx2="http://schemas.microsoft.com/office/drawing/2015/10/21/chartex" xmlns:cx3="http://schemas.microsoft.com/office/drawing/2016/5/9/chartex" xmlns:cx4="http://schemas.microsoft.com/office/drawing/2016/5/10/chartex" xmlns:cx5="http://schemas.microsoft.com/office/drawing/2016/5/11/chartex" xmlns:cx6="http://schemas.microsoft.com/office/drawing/2016/5/12/chartex" xmlns:cx7="http://schemas.microsoft.com/office/drawing/2016/5/13/chartex" xmlns:cx8="http://schemas.microsoft.com/office/drawing/2016/5/14/chartex" xmlns:mc="http://schemas.openxmlformats.org/markup-compatibility/2006" xmlns:aink="http://schemas.microsoft.com/office/drawing/2016/ink" xmlns:am3d="http://schemas.microsoft.com/office/drawing/2017/model3d" xmlns:o="urn:schemas-microsoft-com:office:office" xmlns:r="http://schemas.openxmlformats.org/officeDocument/2006/relationships" xmlns:m="http://schemas.openxmlformats.org/officeDocument/2006/math" xmlns:v="urn:schemas-microsoft-com:vml" xmlns:wp14="http://schemas.microsoft.com/office/word/2010/wordprocessingDrawing" xmlns:wp="http://schemas.openxmlformats.org/drawingml/2006/wordprocessingDrawing" xmlns:w10="urn:schemas-microsoft-com:office:word" xmlns:w="http://schemas.openxmlformats.org/wordprocessingml/2006/main" xmlns:w14="http://schemas.microsoft.com/office/word/2010/wordml" xmlns:w15="http://schemas.microsoft.com/office/word/2012/wordml" xmlns:w16cex="http://schemas.microsoft.com/office/word/2018/wordml/cex" xmlns:w16cid="http://schemas.microsoft.com/office/word/2016/wordml/cid" xmlns:w16="http://schemas.microsoft.com/office/word/2018/wordml" xmlns:w16sdtdh="http://schemas.microsoft.com/office/word/2020/wordml/sdtdatahash" xmlns:w16se="http://schemas.microsoft.com/office/word/2015/wordml/symex" xmlns:wpg="http://schemas.microsoft.com/office/word/2010/wordprocessingGroup" xmlns:wpi="http://schemas.microsoft.com/office/word/2010/wordprocessingInk" xmlns:wne="http://schemas.microsoft.com/office/word/2006/wordml" xmlns:wps="http://schemas.microsoft.com/office/word/2010/wordprocessingShape" mc:Ignorable="w14 w15 w16se w16cid w16 w16cex w16sdtdh wp14">
   <w:p>
     <w:pPr>
-      <w:pStyle w:val="Footer"/>
+      <w:pStyle w:val="Fuzeile"/>
     </w:pPr>
   </w:p>
 </w:ftr>
@@ -5343,7 +5349,7 @@
 <w:ftr xmlns:wpc="http://schemas.microsoft.com/office/word/2010/wordprocessingCanvas" xmlns:cx="http://schemas.microsoft.com/office/drawing/2014/chartex" xmlns:cx1="http://schemas.microsoft.com/office/drawing/2015/9/8/chartex" xmlns:cx2="http://schemas.microsoft.com/office/drawing/2015/10/21/chartex" xmlns:cx3="http://schemas.microsoft.com/office/drawing/2016/5/9/chartex" xmlns:cx4="http://schemas.microsoft.com/office/drawing/2016/5/10/chartex" xmlns:cx5="http://schemas.microsoft.com/office/drawing/2016/5/11/chartex" xmlns:cx6="http://schemas.microsoft.com/office/drawing/2016/5/12/chartex" xmlns:cx7="http://schemas.microsoft.com/office/drawing/2016/5/13/chartex" xmlns:cx8="http://schemas.microsoft.com/office/drawing/2016/5/14/chartex" xmlns:mc="http://schemas.openxmlformats.org/markup-compatibility/2006" xmlns:aink="http://schemas.microsoft.com/office/drawing/2016/ink" xmlns:am3d="http://schemas.microsoft.com/office/drawing/2017/model3d" xmlns:o="urn:schemas-microsoft-com:office:office" xmlns:r="http://schemas.openxmlformats.org/officeDocument/2006/relationships" xmlns:m="http://schemas.openxmlformats.org/officeDocument/2006/math" xmlns:v="urn:schemas-microsoft-com:vml" xmlns:wp14="http://schemas.microsoft.com/office/word/2010/wordprocessingDrawing" xmlns:wp="http://schemas.openxmlformats.org/drawingml/2006/wordprocessingDrawing" xmlns:w10="urn:schemas-microsoft-com:office:word" xmlns:w="http://schemas.openxmlformats.org/wordprocessingml/2006/main" xmlns:w14="http://schemas.microsoft.com/office/word/2010/wordml" xmlns:w15="http://schemas.microsoft.com/office/word/2012/wordml" xmlns:w16cex="http://schemas.microsoft.com/office/word/2018/wordml/cex" xmlns:w16cid="http://schemas.microsoft.com/office/word/2016/wordml/cid" xmlns:w16="http://schemas.microsoft.com/office/word/2018/wordml" xmlns:w16sdtdh="http://schemas.microsoft.com/office/word/2020/wordml/sdtdatahash" xmlns:w16se="http://schemas.microsoft.com/office/word/2015/wordml/symex" xmlns:wpg="http://schemas.microsoft.com/office/word/2010/wordprocessingGroup" xmlns:wpi="http://schemas.microsoft.com/office/word/2010/wordprocessingInk" xmlns:wne="http://schemas.microsoft.com/office/word/2006/wordml" xmlns:wps="http://schemas.microsoft.com/office/word/2010/wordprocessingShape" mc:Ignorable="w14 w15 w16se w16cid w16 w16cex w16sdtdh wp14">
   <w:p>
     <w:pPr>
-      <w:pStyle w:val="Footer"/>
+      <w:pStyle w:val="Fuzeile"/>
     </w:pPr>
   </w:p>
 </w:ftr>
@@ -5375,7 +5381,7 @@
 <w:hdr xmlns:wpc="http://schemas.microsoft.com/office/word/2010/wordprocessingCanvas" xmlns:cx="http://schemas.microsoft.com/office/drawing/2014/chartex" xmlns:cx1="http://schemas.microsoft.com/office/drawing/2015/9/8/chartex" xmlns:cx2="http://schemas.microsoft.com/office/drawing/2015/10/21/chartex" xmlns:cx3="http://schemas.microsoft.com/office/drawing/2016/5/9/chartex" xmlns:cx4="http://schemas.microsoft.com/office/drawing/2016/5/10/chartex" xmlns:cx5="http://schemas.microsoft.com/office/drawing/2016/5/11/chartex" xmlns:cx6="http://schemas.microsoft.com/office/drawing/2016/5/12/chartex" xmlns:cx7="http://schemas.microsoft.com/office/drawing/2016/5/13/chartex" xmlns:cx8="http://schemas.microsoft.com/office/drawing/2016/5/14/chartex" xmlns:mc="http://schemas.openxmlformats.org/markup-compatibility/2006" xmlns:aink="http://schemas.microsoft.com/office/drawing/2016/ink" xmlns:am3d="http://schemas.microsoft.com/office/drawing/2017/model3d" xmlns:o="urn:schemas-microsoft-com:office:office" xmlns:r="http://schemas.openxmlformats.org/officeDocument/2006/relationships" xmlns:m="http://schemas.openxmlformats.org/officeDocument/2006/math" xmlns:v="urn:schemas-microsoft-com:vml" xmlns:wp14="http://schemas.microsoft.com/office/word/2010/wordprocessingDrawing" xmlns:wp="http://schemas.openxmlformats.org/drawingml/2006/wordprocessingDrawing" xmlns:w10="urn:schemas-microsoft-com:office:word" xmlns:w="http://schemas.openxmlformats.org/wordprocessingml/2006/main" xmlns:w14="http://schemas.microsoft.com/office/word/2010/wordml" xmlns:w15="http://schemas.microsoft.com/office/word/2012/wordml" xmlns:w16cex="http://schemas.microsoft.com/office/word/2018/wordml/cex" xmlns:w16cid="http://schemas.microsoft.com/office/word/2016/wordml/cid" xmlns:w16="http://schemas.microsoft.com/office/word/2018/wordml" xmlns:w16sdtdh="http://schemas.microsoft.com/office/word/2020/wordml/sdtdatahash" xmlns:w16se="http://schemas.microsoft.com/office/word/2015/wordml/symex" xmlns:wpg="http://schemas.microsoft.com/office/word/2010/wordprocessingGroup" xmlns:wpi="http://schemas.microsoft.com/office/word/2010/wordprocessingInk" xmlns:wne="http://schemas.microsoft.com/office/word/2006/wordml" xmlns:wps="http://schemas.microsoft.com/office/word/2010/wordprocessingShape" mc:Ignorable="w14 w15 w16se w16cid w16 w16cex w16sdtdh wp14">
   <w:p>
     <w:pPr>
-      <w:pStyle w:val="Header"/>
+      <w:pStyle w:val="Kopfzeile"/>
     </w:pPr>
   </w:p>
 </w:hdr>
@@ -5398,7 +5404,7 @@
 <w:hdr xmlns:wpc="http://schemas.microsoft.com/office/word/2010/wordprocessingCanvas" xmlns:cx="http://schemas.microsoft.com/office/drawing/2014/chartex" xmlns:cx1="http://schemas.microsoft.com/office/drawing/2015/9/8/chartex" xmlns:cx2="http://schemas.microsoft.com/office/drawing/2015/10/21/chartex" xmlns:cx3="http://schemas.microsoft.com/office/drawing/2016/5/9/chartex" xmlns:cx4="http://schemas.microsoft.com/office/drawing/2016/5/10/chartex" xmlns:cx5="http://schemas.microsoft.com/office/drawing/2016/5/11/chartex" xmlns:cx6="http://schemas.microsoft.com/office/drawing/2016/5/12/chartex" xmlns:cx7="http://schemas.microsoft.com/office/drawing/2016/5/13/chartex" xmlns:cx8="http://schemas.microsoft.com/office/drawing/2016/5/14/chartex" xmlns:mc="http://schemas.openxmlformats.org/markup-compatibility/2006" xmlns:aink="http://schemas.microsoft.com/office/drawing/2016/ink" xmlns:am3d="http://schemas.microsoft.com/office/drawing/2017/model3d" xmlns:o="urn:schemas-microsoft-com:office:office" xmlns:r="http://schemas.openxmlformats.org/officeDocument/2006/relationships" xmlns:m="http://schemas.openxmlformats.org/officeDocument/2006/math" xmlns:v="urn:schemas-microsoft-com:vml" xmlns:wp14="http://schemas.microsoft.com/office/word/2010/wordprocessingDrawing" xmlns:wp="http://schemas.openxmlformats.org/drawingml/2006/wordprocessingDrawing" xmlns:w10="urn:schemas-microsoft-com:office:word" xmlns:w="http://schemas.openxmlformats.org/wordprocessingml/2006/main" xmlns:w14="http://schemas.microsoft.com/office/word/2010/wordml" xmlns:w15="http://schemas.microsoft.com/office/word/2012/wordml" xmlns:w16cex="http://schemas.microsoft.com/office/word/2018/wordml/cex" xmlns:w16cid="http://schemas.microsoft.com/office/word/2016/wordml/cid" xmlns:w16="http://schemas.microsoft.com/office/word/2018/wordml" xmlns:w16sdtdh="http://schemas.microsoft.com/office/word/2020/wordml/sdtdatahash" xmlns:w16se="http://schemas.microsoft.com/office/word/2015/wordml/symex" xmlns:wpg="http://schemas.microsoft.com/office/word/2010/wordprocessingGroup" xmlns:wpi="http://schemas.microsoft.com/office/word/2010/wordprocessingInk" xmlns:wne="http://schemas.microsoft.com/office/word/2006/wordml" xmlns:wps="http://schemas.microsoft.com/office/word/2010/wordprocessingShape" mc:Ignorable="w14 w15 w16se w16cid w16 w16cex w16sdtdh wp14">
   <w:p>
     <w:pPr>
-      <w:pStyle w:val="Header"/>
+      <w:pStyle w:val="Kopfzeile"/>
     </w:pPr>
   </w:p>
 </w:hdr>
@@ -5752,7 +5758,7 @@
     <w:lvl w:ilvl="0">
       <w:start w:val="1"/>
       <w:numFmt w:val="decimal"/>
-      <w:pStyle w:val="Heading1"/>
+      <w:pStyle w:val="berschrift1"/>
       <w:lvlText w:val="%1."/>
       <w:lvlJc w:val="left"/>
       <w:pPr>
@@ -5765,7 +5771,7 @@
     <w:lvl w:ilvl="1">
       <w:start w:val="1"/>
       <w:numFmt w:val="decimal"/>
-      <w:pStyle w:val="Heading2"/>
+      <w:pStyle w:val="berschrift2"/>
       <w:lvlText w:val="%1.%2."/>
       <w:lvlJc w:val="left"/>
       <w:pPr>
@@ -5786,7 +5792,7 @@
     <w:lvl w:ilvl="2">
       <w:start w:val="1"/>
       <w:numFmt w:val="decimal"/>
-      <w:pStyle w:val="Heading3"/>
+      <w:pStyle w:val="berschrift3"/>
       <w:lvlText w:val="%1.%2.%3."/>
       <w:lvlJc w:val="left"/>
       <w:pPr>
@@ -7088,18 +7094,18 @@
     <w:lsdException w:name="Unresolved Mention" w:semiHidden="1" w:unhideWhenUsed="1"/>
     <w:lsdException w:name="Smart Link" w:semiHidden="1" w:unhideWhenUsed="1"/>
   </w:latentStyles>
-  <w:style w:type="paragraph" w:default="1" w:styleId="Normal">
+  <w:style w:type="paragraph" w:default="1" w:styleId="Standard">
     <w:name w:val="Normal"/>
     <w:qFormat/>
     <w:pPr>
       <w:jc w:val="both"/>
     </w:pPr>
   </w:style>
-  <w:style w:type="paragraph" w:styleId="Heading1">
+  <w:style w:type="paragraph" w:styleId="berschrift1">
     <w:name w:val="heading 1"/>
-    <w:basedOn w:val="Normal"/>
-    <w:next w:val="Normal"/>
-    <w:link w:val="Heading1Char"/>
+    <w:basedOn w:val="Standard"/>
+    <w:next w:val="Standard"/>
+    <w:link w:val="berschrift1Zchn"/>
     <w:qFormat/>
     <w:pPr>
       <w:keepNext/>
@@ -7120,11 +7126,11 @@
       <w:szCs w:val="32"/>
     </w:rPr>
   </w:style>
-  <w:style w:type="paragraph" w:styleId="Heading2">
+  <w:style w:type="paragraph" w:styleId="berschrift2">
     <w:name w:val="heading 2"/>
-    <w:basedOn w:val="Normal"/>
-    <w:next w:val="Normal"/>
-    <w:link w:val="Heading2Char"/>
+    <w:basedOn w:val="Standard"/>
+    <w:next w:val="Standard"/>
+    <w:link w:val="berschrift2Zchn"/>
     <w:qFormat/>
     <w:pPr>
       <w:keepNext/>
@@ -7149,11 +7155,11 @@
       <w:szCs w:val="28"/>
     </w:rPr>
   </w:style>
-  <w:style w:type="paragraph" w:styleId="Heading3">
+  <w:style w:type="paragraph" w:styleId="berschrift3">
     <w:name w:val="heading 3"/>
-    <w:basedOn w:val="Heading2"/>
-    <w:next w:val="Normal"/>
-    <w:link w:val="Heading3Char"/>
+    <w:basedOn w:val="berschrift2"/>
+    <w:next w:val="Standard"/>
+    <w:link w:val="berschrift3Zchn"/>
     <w:qFormat/>
     <w:pPr>
       <w:numPr>
@@ -7171,11 +7177,11 @@
       <w:szCs w:val="26"/>
     </w:rPr>
   </w:style>
-  <w:style w:type="paragraph" w:styleId="Heading4">
+  <w:style w:type="paragraph" w:styleId="berschrift4">
     <w:name w:val="heading 4"/>
-    <w:basedOn w:val="Heading3"/>
-    <w:next w:val="Normal"/>
-    <w:link w:val="Heading4Char"/>
+    <w:basedOn w:val="berschrift3"/>
+    <w:next w:val="Standard"/>
+    <w:link w:val="berschrift4Zchn"/>
     <w:qFormat/>
     <w:pPr>
       <w:numPr>
@@ -7191,11 +7197,11 @@
       <w:szCs w:val="28"/>
     </w:rPr>
   </w:style>
-  <w:style w:type="paragraph" w:styleId="Heading5">
+  <w:style w:type="paragraph" w:styleId="berschrift5">
     <w:name w:val="heading 5"/>
-    <w:basedOn w:val="Normal"/>
-    <w:next w:val="Normal"/>
-    <w:link w:val="Heading5Char"/>
+    <w:basedOn w:val="Standard"/>
+    <w:next w:val="Standard"/>
+    <w:link w:val="berschrift5Zchn"/>
     <w:uiPriority w:val="9"/>
     <w:unhideWhenUsed/>
     <w:qFormat/>
@@ -7213,11 +7219,11 @@
       <w:szCs w:val="24"/>
     </w:rPr>
   </w:style>
-  <w:style w:type="paragraph" w:styleId="Heading6">
+  <w:style w:type="paragraph" w:styleId="berschrift6">
     <w:name w:val="heading 6"/>
-    <w:basedOn w:val="Normal"/>
-    <w:next w:val="Normal"/>
-    <w:link w:val="Heading6Char"/>
+    <w:basedOn w:val="Standard"/>
+    <w:next w:val="Standard"/>
+    <w:link w:val="berschrift6Zchn"/>
     <w:uiPriority w:val="9"/>
     <w:unhideWhenUsed/>
     <w:qFormat/>
@@ -7233,11 +7239,11 @@
       <w:bCs/>
     </w:rPr>
   </w:style>
-  <w:style w:type="paragraph" w:styleId="Heading7">
+  <w:style w:type="paragraph" w:styleId="berschrift7">
     <w:name w:val="heading 7"/>
-    <w:basedOn w:val="Normal"/>
-    <w:next w:val="Normal"/>
-    <w:link w:val="Heading7Char"/>
+    <w:basedOn w:val="Standard"/>
+    <w:next w:val="Standard"/>
+    <w:link w:val="berschrift7Zchn"/>
     <w:uiPriority w:val="9"/>
     <w:unhideWhenUsed/>
     <w:qFormat/>
@@ -7255,11 +7261,11 @@
       <w:iCs/>
     </w:rPr>
   </w:style>
-  <w:style w:type="paragraph" w:styleId="Heading8">
+  <w:style w:type="paragraph" w:styleId="berschrift8">
     <w:name w:val="heading 8"/>
-    <w:basedOn w:val="Normal"/>
-    <w:next w:val="Normal"/>
-    <w:link w:val="Heading8Char"/>
+    <w:basedOn w:val="Standard"/>
+    <w:next w:val="Standard"/>
+    <w:link w:val="berschrift8Zchn"/>
     <w:uiPriority w:val="9"/>
     <w:unhideWhenUsed/>
     <w:qFormat/>
@@ -7275,11 +7281,11 @@
       <w:iCs/>
     </w:rPr>
   </w:style>
-  <w:style w:type="paragraph" w:styleId="Heading9">
+  <w:style w:type="paragraph" w:styleId="berschrift9">
     <w:name w:val="heading 9"/>
-    <w:basedOn w:val="Normal"/>
-    <w:next w:val="Normal"/>
-    <w:link w:val="Heading9Char"/>
+    <w:basedOn w:val="Standard"/>
+    <w:next w:val="Standard"/>
+    <w:link w:val="berschrift9Zchn"/>
     <w:uiPriority w:val="9"/>
     <w:unhideWhenUsed/>
     <w:qFormat/>
@@ -7297,12 +7303,13 @@
       <w:szCs w:val="21"/>
     </w:rPr>
   </w:style>
-  <w:style w:type="character" w:default="1" w:styleId="DefaultParagraphFont">
+  <w:style w:type="character" w:default="1" w:styleId="Absatz-Standardschriftart">
     <w:name w:val="Default Paragraph Font"/>
     <w:uiPriority w:val="1"/>
+    <w:semiHidden/>
     <w:unhideWhenUsed/>
   </w:style>
-  <w:style w:type="table" w:default="1" w:styleId="TableNormal">
+  <w:style w:type="table" w:default="1" w:styleId="NormaleTabelle">
     <w:name w:val="Normal Table"/>
     <w:uiPriority w:val="99"/>
     <w:semiHidden/>
@@ -7317,16 +7324,16 @@
       </w:tblCellMar>
     </w:tblPr>
   </w:style>
-  <w:style w:type="numbering" w:default="1" w:styleId="NoList">
+  <w:style w:type="numbering" w:default="1" w:styleId="KeineListe">
     <w:name w:val="No List"/>
     <w:uiPriority w:val="99"/>
     <w:semiHidden/>
     <w:unhideWhenUsed/>
   </w:style>
-  <w:style w:type="character" w:customStyle="1" w:styleId="Heading1Char">
-    <w:name w:val="Heading 1 Char"/>
-    <w:basedOn w:val="DefaultParagraphFont"/>
-    <w:link w:val="Heading1"/>
+  <w:style w:type="character" w:customStyle="1" w:styleId="berschrift1Zchn">
+    <w:name w:val="Überschrift 1 Zchn"/>
+    <w:basedOn w:val="Absatz-Standardschriftart"/>
+    <w:link w:val="berschrift1"/>
     <w:rPr>
       <w:rFonts w:ascii="Verdana" w:hAnsi="Verdana" w:cs="Arial"/>
       <w:b/>
@@ -7337,20 +7344,20 @@
       <w:shd w:val="clear" w:color="auto" w:fill="E0E0E0"/>
     </w:rPr>
   </w:style>
-  <w:style w:type="character" w:customStyle="1" w:styleId="Heading2Char">
-    <w:name w:val="Heading 2 Char"/>
-    <w:basedOn w:val="DefaultParagraphFont"/>
-    <w:link w:val="Heading2"/>
+  <w:style w:type="character" w:customStyle="1" w:styleId="berschrift2Zchn">
+    <w:name w:val="Überschrift 2 Zchn"/>
+    <w:basedOn w:val="Absatz-Standardschriftart"/>
+    <w:link w:val="berschrift2"/>
     <w:uiPriority w:val="9"/>
     <w:rPr>
       <w:rFonts w:ascii="Arial" w:eastAsia="Arial" w:hAnsi="Arial" w:cs="Arial"/>
       <w:sz w:val="34"/>
     </w:rPr>
   </w:style>
-  <w:style w:type="character" w:customStyle="1" w:styleId="Heading3Char">
-    <w:name w:val="Heading 3 Char"/>
-    <w:basedOn w:val="DefaultParagraphFont"/>
-    <w:link w:val="Heading3"/>
+  <w:style w:type="character" w:customStyle="1" w:styleId="berschrift3Zchn">
+    <w:name w:val="Überschrift 3 Zchn"/>
+    <w:basedOn w:val="Absatz-Standardschriftart"/>
+    <w:link w:val="berschrift3"/>
     <w:rPr>
       <w:rFonts w:ascii="Verdana" w:hAnsi="Verdana" w:cs="Arial"/>
       <w:b/>
@@ -7359,10 +7366,10 @@
       <w:szCs w:val="26"/>
     </w:rPr>
   </w:style>
-  <w:style w:type="character" w:customStyle="1" w:styleId="Heading4Char">
-    <w:name w:val="Heading 4 Char"/>
-    <w:basedOn w:val="DefaultParagraphFont"/>
-    <w:link w:val="Heading4"/>
+  <w:style w:type="character" w:customStyle="1" w:styleId="berschrift4Zchn">
+    <w:name w:val="Überschrift 4 Zchn"/>
+    <w:basedOn w:val="Absatz-Standardschriftart"/>
+    <w:link w:val="berschrift4"/>
     <w:uiPriority w:val="9"/>
     <w:rPr>
       <w:rFonts w:ascii="Arial" w:eastAsia="Arial" w:hAnsi="Arial" w:cs="Arial"/>
@@ -7372,10 +7379,10 @@
       <w:szCs w:val="26"/>
     </w:rPr>
   </w:style>
-  <w:style w:type="character" w:customStyle="1" w:styleId="Heading5Char">
-    <w:name w:val="Heading 5 Char"/>
-    <w:basedOn w:val="DefaultParagraphFont"/>
-    <w:link w:val="Heading5"/>
+  <w:style w:type="character" w:customStyle="1" w:styleId="berschrift5Zchn">
+    <w:name w:val="Überschrift 5 Zchn"/>
+    <w:basedOn w:val="Absatz-Standardschriftart"/>
+    <w:link w:val="berschrift5"/>
     <w:uiPriority w:val="9"/>
     <w:rPr>
       <w:rFonts w:ascii="Arial" w:eastAsia="Arial" w:hAnsi="Arial" w:cs="Arial"/>
@@ -7385,10 +7392,10 @@
       <w:szCs w:val="24"/>
     </w:rPr>
   </w:style>
-  <w:style w:type="character" w:customStyle="1" w:styleId="Heading6Char">
-    <w:name w:val="Heading 6 Char"/>
-    <w:basedOn w:val="DefaultParagraphFont"/>
-    <w:link w:val="Heading6"/>
+  <w:style w:type="character" w:customStyle="1" w:styleId="berschrift6Zchn">
+    <w:name w:val="Überschrift 6 Zchn"/>
+    <w:basedOn w:val="Absatz-Standardschriftart"/>
+    <w:link w:val="berschrift6"/>
     <w:uiPriority w:val="9"/>
     <w:rPr>
       <w:rFonts w:ascii="Arial" w:eastAsia="Arial" w:hAnsi="Arial" w:cs="Arial"/>
@@ -7398,10 +7405,10 @@
       <w:szCs w:val="22"/>
     </w:rPr>
   </w:style>
-  <w:style w:type="character" w:customStyle="1" w:styleId="Heading7Char">
-    <w:name w:val="Heading 7 Char"/>
-    <w:basedOn w:val="DefaultParagraphFont"/>
-    <w:link w:val="Heading7"/>
+  <w:style w:type="character" w:customStyle="1" w:styleId="berschrift7Zchn">
+    <w:name w:val="Überschrift 7 Zchn"/>
+    <w:basedOn w:val="Absatz-Standardschriftart"/>
+    <w:link w:val="berschrift7"/>
     <w:uiPriority w:val="9"/>
     <w:rPr>
       <w:rFonts w:ascii="Arial" w:eastAsia="Arial" w:hAnsi="Arial" w:cs="Arial"/>
@@ -7413,10 +7420,10 @@
       <w:szCs w:val="22"/>
     </w:rPr>
   </w:style>
-  <w:style w:type="character" w:customStyle="1" w:styleId="Heading8Char">
-    <w:name w:val="Heading 8 Char"/>
-    <w:basedOn w:val="DefaultParagraphFont"/>
-    <w:link w:val="Heading8"/>
+  <w:style w:type="character" w:customStyle="1" w:styleId="berschrift8Zchn">
+    <w:name w:val="Überschrift 8 Zchn"/>
+    <w:basedOn w:val="Absatz-Standardschriftart"/>
+    <w:link w:val="berschrift8"/>
     <w:uiPriority w:val="9"/>
     <w:rPr>
       <w:rFonts w:ascii="Arial" w:eastAsia="Arial" w:hAnsi="Arial" w:cs="Arial"/>
@@ -7426,10 +7433,10 @@
       <w:szCs w:val="22"/>
     </w:rPr>
   </w:style>
-  <w:style w:type="character" w:customStyle="1" w:styleId="Heading9Char">
-    <w:name w:val="Heading 9 Char"/>
-    <w:basedOn w:val="DefaultParagraphFont"/>
-    <w:link w:val="Heading9"/>
+  <w:style w:type="character" w:customStyle="1" w:styleId="berschrift9Zchn">
+    <w:name w:val="Überschrift 9 Zchn"/>
+    <w:basedOn w:val="Absatz-Standardschriftart"/>
+    <w:link w:val="berschrift9"/>
     <w:uiPriority w:val="9"/>
     <w:rPr>
       <w:rFonts w:ascii="Arial" w:eastAsia="Arial" w:hAnsi="Arial" w:cs="Arial"/>
@@ -7439,10 +7446,10 @@
       <w:szCs w:val="21"/>
     </w:rPr>
   </w:style>
-  <w:style w:type="paragraph" w:styleId="EndnoteText">
+  <w:style w:type="paragraph" w:styleId="Endnotentext">
     <w:name w:val="endnote text"/>
-    <w:basedOn w:val="Normal"/>
-    <w:link w:val="EndnoteTextChar"/>
+    <w:basedOn w:val="Standard"/>
+    <w:link w:val="EndnotentextZchn"/>
     <w:uiPriority w:val="99"/>
     <w:semiHidden/>
     <w:unhideWhenUsed/>
@@ -7450,17 +7457,17 @@
       <w:sz w:val="20"/>
     </w:rPr>
   </w:style>
-  <w:style w:type="character" w:customStyle="1" w:styleId="EndnoteTextChar">
-    <w:name w:val="Endnote Text Char"/>
-    <w:link w:val="EndnoteText"/>
+  <w:style w:type="character" w:customStyle="1" w:styleId="EndnotentextZchn">
+    <w:name w:val="Endnotentext Zchn"/>
+    <w:link w:val="Endnotentext"/>
     <w:uiPriority w:val="99"/>
     <w:rPr>
       <w:sz w:val="20"/>
     </w:rPr>
   </w:style>
-  <w:style w:type="character" w:styleId="EndnoteReference">
+  <w:style w:type="character" w:styleId="Endnotenzeichen">
     <w:name w:val="endnote reference"/>
-    <w:basedOn w:val="DefaultParagraphFont"/>
+    <w:basedOn w:val="Absatz-Standardschriftart"/>
     <w:uiPriority w:val="99"/>
     <w:semiHidden/>
     <w:unhideWhenUsed/>
@@ -7468,16 +7475,16 @@
       <w:vertAlign w:val="superscript"/>
     </w:rPr>
   </w:style>
-  <w:style w:type="paragraph" w:styleId="TableofFigures">
+  <w:style w:type="paragraph" w:styleId="Abbildungsverzeichnis">
     <w:name w:val="table of figures"/>
-    <w:basedOn w:val="Normal"/>
-    <w:next w:val="Normal"/>
+    <w:basedOn w:val="Standard"/>
+    <w:next w:val="Standard"/>
     <w:uiPriority w:val="99"/>
     <w:unhideWhenUsed/>
   </w:style>
-  <w:style w:type="paragraph" w:styleId="ListParagraph">
+  <w:style w:type="paragraph" w:styleId="Listenabsatz">
     <w:name w:val="List Paragraph"/>
-    <w:basedOn w:val="Normal"/>
+    <w:basedOn w:val="Standard"/>
     <w:uiPriority w:val="34"/>
     <w:qFormat/>
     <w:pPr>
@@ -7485,25 +7492,25 @@
       <w:contextualSpacing/>
     </w:pPr>
   </w:style>
-  <w:style w:type="paragraph" w:styleId="NoSpacing">
+  <w:style w:type="paragraph" w:styleId="KeinLeerraum">
     <w:name w:val="No Spacing"/>
     <w:uiPriority w:val="1"/>
     <w:qFormat/>
   </w:style>
   <w:style w:type="character" w:customStyle="1" w:styleId="TitleChar">
     <w:name w:val="Title Char"/>
-    <w:basedOn w:val="DefaultParagraphFont"/>
+    <w:basedOn w:val="Absatz-Standardschriftart"/>
     <w:uiPriority w:val="10"/>
     <w:rPr>
       <w:sz w:val="48"/>
       <w:szCs w:val="48"/>
     </w:rPr>
   </w:style>
-  <w:style w:type="paragraph" w:styleId="Subtitle">
+  <w:style w:type="paragraph" w:styleId="Untertitel">
     <w:name w:val="Subtitle"/>
-    <w:basedOn w:val="Normal"/>
-    <w:next w:val="Normal"/>
-    <w:link w:val="SubtitleChar"/>
+    <w:basedOn w:val="Standard"/>
+    <w:next w:val="Standard"/>
+    <w:link w:val="UntertitelZchn"/>
     <w:uiPriority w:val="11"/>
     <w:qFormat/>
     <w:pPr>
@@ -7514,21 +7521,21 @@
       <w:szCs w:val="24"/>
     </w:rPr>
   </w:style>
-  <w:style w:type="character" w:customStyle="1" w:styleId="SubtitleChar">
-    <w:name w:val="Subtitle Char"/>
-    <w:basedOn w:val="DefaultParagraphFont"/>
-    <w:link w:val="Subtitle"/>
+  <w:style w:type="character" w:customStyle="1" w:styleId="UntertitelZchn">
+    <w:name w:val="Untertitel Zchn"/>
+    <w:basedOn w:val="Absatz-Standardschriftart"/>
+    <w:link w:val="Untertitel"/>
     <w:uiPriority w:val="11"/>
     <w:rPr>
       <w:sz w:val="24"/>
       <w:szCs w:val="24"/>
     </w:rPr>
   </w:style>
-  <w:style w:type="paragraph" w:styleId="Quote">
+  <w:style w:type="paragraph" w:styleId="Zitat">
     <w:name w:val="Quote"/>
-    <w:basedOn w:val="Normal"/>
-    <w:next w:val="Normal"/>
-    <w:link w:val="QuoteChar"/>
+    <w:basedOn w:val="Standard"/>
+    <w:next w:val="Standard"/>
+    <w:link w:val="ZitatZchn"/>
     <w:uiPriority w:val="29"/>
     <w:qFormat/>
     <w:pPr>
@@ -7538,19 +7545,19 @@
       <w:i/>
     </w:rPr>
   </w:style>
-  <w:style w:type="character" w:customStyle="1" w:styleId="QuoteChar">
-    <w:name w:val="Quote Char"/>
-    <w:link w:val="Quote"/>
+  <w:style w:type="character" w:customStyle="1" w:styleId="ZitatZchn">
+    <w:name w:val="Zitat Zchn"/>
+    <w:link w:val="Zitat"/>
     <w:uiPriority w:val="29"/>
     <w:rPr>
       <w:i/>
     </w:rPr>
   </w:style>
-  <w:style w:type="paragraph" w:styleId="IntenseQuote">
+  <w:style w:type="paragraph" w:styleId="IntensivesZitat">
     <w:name w:val="Intense Quote"/>
-    <w:basedOn w:val="Normal"/>
-    <w:next w:val="Normal"/>
-    <w:link w:val="IntenseQuoteChar"/>
+    <w:basedOn w:val="Standard"/>
+    <w:next w:val="Standard"/>
+    <w:link w:val="IntensivesZitatZchn"/>
     <w:uiPriority w:val="30"/>
     <w:qFormat/>
     <w:pPr>
@@ -7567,24 +7574,24 @@
       <w:i/>
     </w:rPr>
   </w:style>
-  <w:style w:type="character" w:customStyle="1" w:styleId="IntenseQuoteChar">
-    <w:name w:val="Intense Quote Char"/>
-    <w:link w:val="IntenseQuote"/>
+  <w:style w:type="character" w:customStyle="1" w:styleId="IntensivesZitatZchn">
+    <w:name w:val="Intensives Zitat Zchn"/>
+    <w:link w:val="IntensivesZitat"/>
     <w:uiPriority w:val="30"/>
     <w:rPr>
       <w:i/>
     </w:rPr>
   </w:style>
-  <w:style w:type="character" w:customStyle="1" w:styleId="HeaderChar">
-    <w:name w:val="Header Char"/>
-    <w:basedOn w:val="DefaultParagraphFont"/>
-    <w:link w:val="Header"/>
+  <w:style w:type="character" w:customStyle="1" w:styleId="KopfzeileZchn">
+    <w:name w:val="Kopfzeile Zchn"/>
+    <w:basedOn w:val="Absatz-Standardschriftart"/>
+    <w:link w:val="Kopfzeile"/>
     <w:uiPriority w:val="99"/>
   </w:style>
-  <w:style w:type="paragraph" w:styleId="Header">
+  <w:style w:type="paragraph" w:styleId="Kopfzeile">
     <w:name w:val="header"/>
-    <w:basedOn w:val="Normal"/>
-    <w:link w:val="HeaderChar"/>
+    <w:basedOn w:val="Standard"/>
+    <w:link w:val="KopfzeileZchn"/>
     <w:pPr>
       <w:tabs>
         <w:tab w:val="center" w:pos="4536"/>
@@ -7594,18 +7601,18 @@
   </w:style>
   <w:style w:type="character" w:customStyle="1" w:styleId="FooterChar">
     <w:name w:val="Footer Char"/>
-    <w:basedOn w:val="DefaultParagraphFont"/>
+    <w:basedOn w:val="Absatz-Standardschriftart"/>
     <w:uiPriority w:val="99"/>
   </w:style>
-  <w:style w:type="character" w:customStyle="1" w:styleId="FooterChar1">
-    <w:name w:val="Footer Char1"/>
-    <w:link w:val="Footer"/>
+  <w:style w:type="character" w:customStyle="1" w:styleId="FuzeileZchn">
+    <w:name w:val="Fußzeile Zchn"/>
+    <w:link w:val="Fuzeile"/>
     <w:uiPriority w:val="99"/>
   </w:style>
-  <w:style w:type="paragraph" w:styleId="Footer">
+  <w:style w:type="paragraph" w:styleId="Fuzeile">
     <w:name w:val="footer"/>
-    <w:basedOn w:val="Normal"/>
-    <w:link w:val="FooterChar1"/>
+    <w:basedOn w:val="Standard"/>
+    <w:link w:val="FuzeileZchn"/>
     <w:pPr>
       <w:tabs>
         <w:tab w:val="center" w:pos="4536"/>
@@ -7613,9 +7620,9 @@
       </w:tabs>
     </w:pPr>
   </w:style>
-  <w:style w:type="table" w:styleId="TableGrid">
+  <w:style w:type="table" w:styleId="Tabellenraster">
     <w:name w:val="Table Grid"/>
-    <w:basedOn w:val="TableNormal"/>
+    <w:basedOn w:val="NormaleTabelle"/>
     <w:uiPriority w:val="59"/>
     <w:tblPr>
       <w:tblBorders>
@@ -7628,9 +7635,9 @@
       </w:tblBorders>
     </w:tblPr>
   </w:style>
-  <w:style w:type="table" w:styleId="PlainTable1">
+  <w:style w:type="table" w:styleId="EinfacheTabelle1">
     <w:name w:val="Plain Table 1"/>
-    <w:basedOn w:val="TableNormal"/>
+    <w:basedOn w:val="NormaleTabelle"/>
     <w:uiPriority w:val="59"/>
     <w:tblPr>
       <w:tblBorders>
@@ -7687,9 +7694,9 @@
       </w:tcPr>
     </w:tblStylePr>
   </w:style>
-  <w:style w:type="table" w:styleId="PlainTable2">
+  <w:style w:type="table" w:styleId="EinfacheTabelle2">
     <w:name w:val="Plain Table 2"/>
-    <w:basedOn w:val="TableNormal"/>
+    <w:basedOn w:val="NormaleTabelle"/>
     <w:uiPriority w:val="59"/>
     <w:tblPr>
       <w:tblBorders>
@@ -7766,9 +7773,9 @@
       </w:tcPr>
     </w:tblStylePr>
   </w:style>
-  <w:style w:type="table" w:styleId="PlainTable3">
+  <w:style w:type="table" w:styleId="EinfacheTabelle3">
     <w:name w:val="Plain Table 3"/>
-    <w:basedOn w:val="TableNormal"/>
+    <w:basedOn w:val="NormaleTabelle"/>
     <w:uiPriority w:val="99"/>
     <w:tblPr>
       <w:tblStyleRowBandSize w:val="1"/>
@@ -7843,9 +7850,9 @@
       </w:tcPr>
     </w:tblStylePr>
   </w:style>
-  <w:style w:type="table" w:styleId="PlainTable4">
+  <w:style w:type="table" w:styleId="EinfacheTabelle4">
     <w:name w:val="Plain Table 4"/>
-    <w:basedOn w:val="TableNormal"/>
+    <w:basedOn w:val="NormaleTabelle"/>
     <w:uiPriority w:val="99"/>
     <w:tblPr>
       <w:tblStyleRowBandSize w:val="1"/>
@@ -7898,9 +7905,9 @@
       </w:tcPr>
     </w:tblStylePr>
   </w:style>
-  <w:style w:type="table" w:styleId="PlainTable5">
+  <w:style w:type="table" w:styleId="EinfacheTabelle5">
     <w:name w:val="Plain Table 5"/>
-    <w:basedOn w:val="TableNormal"/>
+    <w:basedOn w:val="NormaleTabelle"/>
     <w:uiPriority w:val="99"/>
     <w:tblPr>
       <w:tblStyleRowBandSize w:val="1"/>
@@ -7988,9 +7995,9 @@
       </w:tcPr>
     </w:tblStylePr>
   </w:style>
-  <w:style w:type="table" w:styleId="GridTable1Light">
+  <w:style w:type="table" w:styleId="Gitternetztabelle1hell">
     <w:name w:val="Grid Table 1 Light"/>
-    <w:basedOn w:val="TableNormal"/>
+    <w:basedOn w:val="NormaleTabelle"/>
     <w:uiPriority w:val="99"/>
     <w:tblPr>
       <w:tblStyleRowBandSize w:val="1"/>
@@ -8051,9 +8058,9 @@
       </w:tcPr>
     </w:tblStylePr>
   </w:style>
-  <w:style w:type="table" w:styleId="GridTable2">
+  <w:style w:type="table" w:styleId="Gitternetztabelle2">
     <w:name w:val="Grid Table 2"/>
-    <w:basedOn w:val="TableNormal"/>
+    <w:basedOn w:val="NormaleTabelle"/>
     <w:uiPriority w:val="99"/>
     <w:tblPr>
       <w:tblStyleRowBandSize w:val="1"/>
@@ -8131,9 +8138,9 @@
       </w:tcPr>
     </w:tblStylePr>
   </w:style>
-  <w:style w:type="table" w:styleId="GridTable3">
+  <w:style w:type="table" w:styleId="Gitternetztabelle3">
     <w:name w:val="Grid Table 3"/>
-    <w:basedOn w:val="TableNormal"/>
+    <w:basedOn w:val="NormaleTabelle"/>
     <w:uiPriority w:val="99"/>
     <w:tblPr>
       <w:tblStyleRowBandSize w:val="1"/>
@@ -8234,9 +8241,9 @@
       </w:tcPr>
     </w:tblStylePr>
   </w:style>
-  <w:style w:type="table" w:styleId="GridTable4">
+  <w:style w:type="table" w:styleId="Gitternetztabelle4">
     <w:name w:val="Grid Table 4"/>
-    <w:basedOn w:val="TableNormal"/>
+    <w:basedOn w:val="NormaleTabelle"/>
     <w:uiPriority w:val="59"/>
     <w:tblPr>
       <w:tblStyleRowBandSize w:val="1"/>
@@ -8315,9 +8322,9 @@
       </w:tcPr>
     </w:tblStylePr>
   </w:style>
-  <w:style w:type="table" w:styleId="GridTable5Dark">
+  <w:style w:type="table" w:styleId="Gitternetztabelle5dunkel">
     <w:name w:val="Grid Table 5 Dark"/>
-    <w:basedOn w:val="TableNormal"/>
+    <w:basedOn w:val="NormaleTabelle"/>
     <w:uiPriority w:val="99"/>
     <w:tblPr>
       <w:tblStyleRowBandSize w:val="1"/>
@@ -8404,9 +8411,9 @@
     <w:name w:val="WW8Num2ztrue10"/>
     <w:rsid w:val="00AD1CC1"/>
   </w:style>
-  <w:style w:type="table" w:styleId="GridTable6Colorful">
+  <w:style w:type="table" w:styleId="Gitternetztabelle6farbig">
     <w:name w:val="Grid Table 6 Colorful"/>
-    <w:basedOn w:val="TableNormal"/>
+    <w:basedOn w:val="NormaleTabelle"/>
     <w:uiPriority w:val="99"/>
     <w:tblPr>
       <w:tblStyleRowBandSize w:val="1"/>
@@ -8475,9 +8482,9 @@
       </w:rPr>
     </w:tblStylePr>
   </w:style>
-  <w:style w:type="table" w:styleId="GridTable7Colorful">
+  <w:style w:type="table" w:styleId="Gitternetztabelle7farbig">
     <w:name w:val="Grid Table 7 Colorful"/>
-    <w:basedOn w:val="TableNormal"/>
+    <w:basedOn w:val="NormaleTabelle"/>
     <w:uiPriority w:val="99"/>
     <w:tblPr>
       <w:tblStyleRowBandSize w:val="1"/>
@@ -8589,9 +8596,9 @@
       </w:rPr>
     </w:tblStylePr>
   </w:style>
-  <w:style w:type="table" w:styleId="ListTable1Light">
+  <w:style w:type="table" w:styleId="Listentabelle1hell">
     <w:name w:val="List Table 1 Light"/>
-    <w:basedOn w:val="TableNormal"/>
+    <w:basedOn w:val="NormaleTabelle"/>
     <w:uiPriority w:val="99"/>
     <w:tblPr>
       <w:tblStyleRowBandSize w:val="1"/>
@@ -8652,9 +8659,9 @@
       </w:tcPr>
     </w:tblStylePr>
   </w:style>
-  <w:style w:type="table" w:styleId="ListTable2">
+  <w:style w:type="table" w:styleId="Listentabelle2">
     <w:name w:val="List Table 2"/>
-    <w:basedOn w:val="TableNormal"/>
+    <w:basedOn w:val="NormaleTabelle"/>
     <w:uiPriority w:val="99"/>
     <w:tblPr>
       <w:tblStyleRowBandSize w:val="1"/>
@@ -8738,9 +8745,9 @@
       </w:tcPr>
     </w:tblStylePr>
   </w:style>
-  <w:style w:type="table" w:styleId="ListTable3">
+  <w:style w:type="table" w:styleId="Listentabelle3">
     <w:name w:val="List Table 3"/>
-    <w:basedOn w:val="TableNormal"/>
+    <w:basedOn w:val="NormaleTabelle"/>
     <w:uiPriority w:val="99"/>
     <w:tblPr>
       <w:tblStyleRowBandSize w:val="1"/>
@@ -8811,9 +8818,9 @@
       </w:tcPr>
     </w:tblStylePr>
   </w:style>
-  <w:style w:type="table" w:styleId="ListTable4">
+  <w:style w:type="table" w:styleId="Listentabelle4">
     <w:name w:val="List Table 4"/>
-    <w:basedOn w:val="TableNormal"/>
+    <w:basedOn w:val="NormaleTabelle"/>
     <w:uiPriority w:val="99"/>
     <w:tblPr>
       <w:tblStyleRowBandSize w:val="1"/>
@@ -8879,9 +8886,9 @@
       </w:tcPr>
     </w:tblStylePr>
   </w:style>
-  <w:style w:type="table" w:styleId="ListTable5Dark">
+  <w:style w:type="table" w:styleId="Listentabelle5dunkel">
     <w:name w:val="List Table 5 Dark"/>
-    <w:basedOn w:val="TableNormal"/>
+    <w:basedOn w:val="NormaleTabelle"/>
     <w:uiPriority w:val="99"/>
     <w:tblPr>
       <w:tblStyleRowBandSize w:val="1"/>
@@ -8982,9 +8989,9 @@
       </w:tcPr>
     </w:tblStylePr>
   </w:style>
-  <w:style w:type="table" w:styleId="ListTable6Colorful">
+  <w:style w:type="table" w:styleId="Listentabelle6farbig">
     <w:name w:val="List Table 6 Colorful"/>
-    <w:basedOn w:val="TableNormal"/>
+    <w:basedOn w:val="NormaleTabelle"/>
     <w:uiPriority w:val="99"/>
     <w:tblPr>
       <w:tblStyleRowBandSize w:val="1"/>
@@ -9055,9 +9062,9 @@
       </w:rPr>
     </w:tblStylePr>
   </w:style>
-  <w:style w:type="table" w:styleId="ListTable7Colorful">
+  <w:style w:type="table" w:styleId="Listentabelle7farbig">
     <w:name w:val="List Table 7 Colorful"/>
-    <w:basedOn w:val="TableNormal"/>
+    <w:basedOn w:val="NormaleTabelle"/>
     <w:uiPriority w:val="99"/>
     <w:tblPr>
       <w:tblStyleRowBandSize w:val="1"/>
@@ -9168,7 +9175,7 @@
   </w:style>
   <w:style w:type="table" w:customStyle="1" w:styleId="Lined-Accent">
     <w:name w:val="Lined - Accent"/>
-    <w:basedOn w:val="TableNormal"/>
+    <w:basedOn w:val="NormaleTabelle"/>
     <w:uiPriority w:val="99"/>
     <w:rPr>
       <w:color w:val="404040"/>
@@ -9262,7 +9269,7 @@
   </w:style>
   <w:style w:type="table" w:customStyle="1" w:styleId="Lined-Accent1">
     <w:name w:val="Lined - Accent 1"/>
-    <w:basedOn w:val="TableNormal"/>
+    <w:basedOn w:val="NormaleTabelle"/>
     <w:uiPriority w:val="99"/>
     <w:rPr>
       <w:color w:val="404040"/>
@@ -9356,7 +9363,7 @@
   </w:style>
   <w:style w:type="table" w:customStyle="1" w:styleId="Lined-Accent2">
     <w:name w:val="Lined - Accent 2"/>
-    <w:basedOn w:val="TableNormal"/>
+    <w:basedOn w:val="NormaleTabelle"/>
     <w:uiPriority w:val="99"/>
     <w:rPr>
       <w:color w:val="404040"/>
@@ -9450,7 +9457,7 @@
   </w:style>
   <w:style w:type="table" w:customStyle="1" w:styleId="Lined-Accent3">
     <w:name w:val="Lined - Accent 3"/>
-    <w:basedOn w:val="TableNormal"/>
+    <w:basedOn w:val="NormaleTabelle"/>
     <w:uiPriority w:val="99"/>
     <w:rPr>
       <w:color w:val="404040"/>
@@ -9544,7 +9551,7 @@
   </w:style>
   <w:style w:type="table" w:customStyle="1" w:styleId="Lined-Accent4">
     <w:name w:val="Lined - Accent 4"/>
-    <w:basedOn w:val="TableNormal"/>
+    <w:basedOn w:val="NormaleTabelle"/>
     <w:uiPriority w:val="99"/>
     <w:rPr>
       <w:color w:val="404040"/>
@@ -9638,7 +9645,7 @@
   </w:style>
   <w:style w:type="table" w:customStyle="1" w:styleId="Lined-Accent5">
     <w:name w:val="Lined - Accent 5"/>
-    <w:basedOn w:val="TableNormal"/>
+    <w:basedOn w:val="NormaleTabelle"/>
     <w:uiPriority w:val="99"/>
     <w:rPr>
       <w:color w:val="404040"/>
@@ -9732,7 +9739,7 @@
   </w:style>
   <w:style w:type="table" w:customStyle="1" w:styleId="Lined-Accent6">
     <w:name w:val="Lined - Accent 6"/>
-    <w:basedOn w:val="TableNormal"/>
+    <w:basedOn w:val="NormaleTabelle"/>
     <w:uiPriority w:val="99"/>
     <w:rPr>
       <w:color w:val="404040"/>
@@ -9826,7 +9833,7 @@
   </w:style>
   <w:style w:type="table" w:customStyle="1" w:styleId="BorderedLined-Accent">
     <w:name w:val="Bordered &amp; Lined - Accent"/>
-    <w:basedOn w:val="TableNormal"/>
+    <w:basedOn w:val="NormaleTabelle"/>
     <w:uiPriority w:val="99"/>
     <w:rPr>
       <w:color w:val="404040"/>
@@ -9928,7 +9935,7 @@
   </w:style>
   <w:style w:type="table" w:customStyle="1" w:styleId="BorderedLined-Accent1">
     <w:name w:val="Bordered &amp; Lined - Accent 1"/>
-    <w:basedOn w:val="TableNormal"/>
+    <w:basedOn w:val="NormaleTabelle"/>
     <w:uiPriority w:val="99"/>
     <w:rPr>
       <w:color w:val="404040"/>
@@ -10030,7 +10037,7 @@
   </w:style>
   <w:style w:type="table" w:customStyle="1" w:styleId="BorderedLined-Accent2">
     <w:name w:val="Bordered &amp; Lined - Accent 2"/>
-    <w:basedOn w:val="TableNormal"/>
+    <w:basedOn w:val="NormaleTabelle"/>
     <w:uiPriority w:val="99"/>
     <w:rPr>
       <w:color w:val="404040"/>
@@ -10132,7 +10139,7 @@
   </w:style>
   <w:style w:type="table" w:customStyle="1" w:styleId="BorderedLined-Accent3">
     <w:name w:val="Bordered &amp; Lined - Accent 3"/>
-    <w:basedOn w:val="TableNormal"/>
+    <w:basedOn w:val="NormaleTabelle"/>
     <w:uiPriority w:val="99"/>
     <w:rPr>
       <w:color w:val="404040"/>
@@ -10234,7 +10241,7 @@
   </w:style>
   <w:style w:type="table" w:customStyle="1" w:styleId="BorderedLined-Accent4">
     <w:name w:val="Bordered &amp; Lined - Accent 4"/>
-    <w:basedOn w:val="TableNormal"/>
+    <w:basedOn w:val="NormaleTabelle"/>
     <w:uiPriority w:val="99"/>
     <w:rPr>
       <w:color w:val="404040"/>
@@ -10336,7 +10343,7 @@
   </w:style>
   <w:style w:type="table" w:customStyle="1" w:styleId="BorderedLined-Accent5">
     <w:name w:val="Bordered &amp; Lined - Accent 5"/>
-    <w:basedOn w:val="TableNormal"/>
+    <w:basedOn w:val="NormaleTabelle"/>
     <w:uiPriority w:val="99"/>
     <w:rPr>
       <w:color w:val="404040"/>
@@ -10438,7 +10445,7 @@
   </w:style>
   <w:style w:type="table" w:customStyle="1" w:styleId="BorderedLined-Accent6">
     <w:name w:val="Bordered &amp; Lined - Accent 6"/>
-    <w:basedOn w:val="TableNormal"/>
+    <w:basedOn w:val="NormaleTabelle"/>
     <w:uiPriority w:val="99"/>
     <w:rPr>
       <w:color w:val="404040"/>
@@ -10540,7 +10547,7 @@
   </w:style>
   <w:style w:type="table" w:customStyle="1" w:styleId="Bordered">
     <w:name w:val="Bordered"/>
-    <w:basedOn w:val="TableNormal"/>
+    <w:basedOn w:val="NormaleTabelle"/>
     <w:uiPriority w:val="99"/>
     <w:tblPr>
       <w:tblStyleRowBandSize w:val="1"/>
@@ -10619,7 +10626,7 @@
   </w:style>
   <w:style w:type="table" w:customStyle="1" w:styleId="Bordered-Accent1">
     <w:name w:val="Bordered - Accent 1"/>
-    <w:basedOn w:val="TableNormal"/>
+    <w:basedOn w:val="NormaleTabelle"/>
     <w:uiPriority w:val="99"/>
     <w:tblPr>
       <w:tblStyleRowBandSize w:val="1"/>
@@ -10698,7 +10705,7 @@
   </w:style>
   <w:style w:type="table" w:customStyle="1" w:styleId="Bordered-Accent2">
     <w:name w:val="Bordered - Accent 2"/>
-    <w:basedOn w:val="TableNormal"/>
+    <w:basedOn w:val="NormaleTabelle"/>
     <w:uiPriority w:val="99"/>
     <w:tblPr>
       <w:tblStyleRowBandSize w:val="1"/>
@@ -10777,7 +10784,7 @@
   </w:style>
   <w:style w:type="table" w:customStyle="1" w:styleId="Bordered-Accent3">
     <w:name w:val="Bordered - Accent 3"/>
-    <w:basedOn w:val="TableNormal"/>
+    <w:basedOn w:val="NormaleTabelle"/>
     <w:uiPriority w:val="99"/>
     <w:tblPr>
       <w:tblStyleRowBandSize w:val="1"/>
@@ -10856,7 +10863,7 @@
   </w:style>
   <w:style w:type="table" w:customStyle="1" w:styleId="Bordered-Accent4">
     <w:name w:val="Bordered - Accent 4"/>
-    <w:basedOn w:val="TableNormal"/>
+    <w:basedOn w:val="NormaleTabelle"/>
     <w:uiPriority w:val="99"/>
     <w:tblPr>
       <w:tblStyleRowBandSize w:val="1"/>
@@ -10935,7 +10942,7 @@
   </w:style>
   <w:style w:type="table" w:customStyle="1" w:styleId="Bordered-Accent5">
     <w:name w:val="Bordered - Accent 5"/>
-    <w:basedOn w:val="TableNormal"/>
+    <w:basedOn w:val="NormaleTabelle"/>
     <w:uiPriority w:val="99"/>
     <w:tblPr>
       <w:tblStyleRowBandSize w:val="1"/>
@@ -11014,7 +11021,7 @@
   </w:style>
   <w:style w:type="table" w:customStyle="1" w:styleId="Bordered-Accent6">
     <w:name w:val="Bordered - Accent 6"/>
-    <w:basedOn w:val="TableNormal"/>
+    <w:basedOn w:val="NormaleTabelle"/>
     <w:uiPriority w:val="99"/>
     <w:tblPr>
       <w:tblStyleRowBandSize w:val="1"/>
@@ -11091,10 +11098,10 @@
       </w:tcPr>
     </w:tblStylePr>
   </w:style>
-  <w:style w:type="paragraph" w:styleId="FootnoteText">
+  <w:style w:type="paragraph" w:styleId="Funotentext">
     <w:name w:val="footnote text"/>
-    <w:basedOn w:val="Normal"/>
-    <w:link w:val="FootnoteTextChar"/>
+    <w:basedOn w:val="Standard"/>
+    <w:link w:val="FunotentextZchn"/>
     <w:uiPriority w:val="99"/>
     <w:semiHidden/>
     <w:unhideWhenUsed/>
@@ -11105,17 +11112,17 @@
       <w:sz w:val="18"/>
     </w:rPr>
   </w:style>
-  <w:style w:type="character" w:customStyle="1" w:styleId="FootnoteTextChar">
-    <w:name w:val="Footnote Text Char"/>
-    <w:link w:val="FootnoteText"/>
+  <w:style w:type="character" w:customStyle="1" w:styleId="FunotentextZchn">
+    <w:name w:val="Fußnotentext Zchn"/>
+    <w:link w:val="Funotentext"/>
     <w:uiPriority w:val="99"/>
     <w:rPr>
       <w:sz w:val="18"/>
     </w:rPr>
   </w:style>
-  <w:style w:type="character" w:styleId="FootnoteReference">
+  <w:style w:type="character" w:styleId="Funotenzeichen">
     <w:name w:val="footnote reference"/>
-    <w:basedOn w:val="DefaultParagraphFont"/>
+    <w:basedOn w:val="Absatz-Standardschriftart"/>
     <w:uiPriority w:val="99"/>
     <w:unhideWhenUsed/>
     <w:rPr>
@@ -12235,7 +12242,7 @@
       <w:u w:val="single"/>
     </w:rPr>
   </w:style>
-  <w:style w:type="character" w:styleId="PageNumber">
+  <w:style w:type="character" w:styleId="Seitenzahl">
     <w:name w:val="page number"/>
     <w:basedOn w:val="Absatz-Standardschriftart1"/>
   </w:style>
@@ -12280,8 +12287,8 @@
   </w:style>
   <w:style w:type="paragraph" w:customStyle="1" w:styleId="berschrift">
     <w:name w:val="Überschrift"/>
-    <w:basedOn w:val="Normal"/>
-    <w:next w:val="BodyText"/>
+    <w:basedOn w:val="Standard"/>
+    <w:next w:val="Textkrper"/>
     <w:pPr>
       <w:keepNext/>
       <w:spacing w:before="240" w:after="120"/>
@@ -12292,24 +12299,24 @@
       <w:szCs w:val="28"/>
     </w:rPr>
   </w:style>
-  <w:style w:type="paragraph" w:styleId="BodyText">
+  <w:style w:type="paragraph" w:styleId="Textkrper">
     <w:name w:val="Body Text"/>
-    <w:basedOn w:val="Normal"/>
+    <w:basedOn w:val="Standard"/>
     <w:pPr>
       <w:spacing w:after="120"/>
       <w:jc w:val="left"/>
     </w:pPr>
   </w:style>
-  <w:style w:type="paragraph" w:styleId="List">
+  <w:style w:type="paragraph" w:styleId="Liste">
     <w:name w:val="List"/>
-    <w:basedOn w:val="BodyText"/>
+    <w:basedOn w:val="Textkrper"/>
     <w:rPr>
       <w:rFonts w:cs="Mangal"/>
     </w:rPr>
   </w:style>
-  <w:style w:type="paragraph" w:styleId="Caption">
+  <w:style w:type="paragraph" w:styleId="Beschriftung">
     <w:name w:val="caption"/>
-    <w:basedOn w:val="Normal"/>
+    <w:basedOn w:val="Standard"/>
     <w:qFormat/>
     <w:pPr>
       <w:spacing w:before="120" w:after="120"/>
@@ -12322,14 +12329,14 @@
   </w:style>
   <w:style w:type="paragraph" w:customStyle="1" w:styleId="Verzeichnis">
     <w:name w:val="Verzeichnis"/>
-    <w:basedOn w:val="Normal"/>
+    <w:basedOn w:val="Standard"/>
     <w:rPr>
       <w:rFonts w:cs="Mangal"/>
     </w:rPr>
   </w:style>
   <w:style w:type="paragraph" w:customStyle="1" w:styleId="Kopf2">
     <w:name w:val="Kopf2"/>
-    <w:basedOn w:val="Heading2"/>
+    <w:basedOn w:val="berschrift2"/>
     <w:pPr>
       <w:numPr>
         <w:ilvl w:val="0"/>
@@ -12342,7 +12349,7 @@
   </w:style>
   <w:style w:type="paragraph" w:customStyle="1" w:styleId="Kopf1">
     <w:name w:val="Kopf 1"/>
-    <w:basedOn w:val="Heading1"/>
+    <w:basedOn w:val="berschrift1"/>
     <w:pPr>
       <w:numPr>
         <w:numId w:val="0"/>
@@ -12359,7 +12366,7 @@
   </w:style>
   <w:style w:type="paragraph" w:customStyle="1" w:styleId="Formatvorlageberschrift1">
     <w:name w:val="Formatvorlage Überschrift 1 +"/>
-    <w:basedOn w:val="Heading1"/>
+    <w:basedOn w:val="berschrift1"/>
     <w:pPr>
       <w:numPr>
         <w:numId w:val="0"/>
@@ -12377,9 +12384,9 @@
       <w:b w:val="0"/>
     </w:rPr>
   </w:style>
-  <w:style w:type="paragraph" w:styleId="BalloonText">
+  <w:style w:type="paragraph" w:styleId="Sprechblasentext">
     <w:name w:val="Balloon Text"/>
-    <w:basedOn w:val="Normal"/>
+    <w:basedOn w:val="Standard"/>
     <w:rPr>
       <w:rFonts w:ascii="Tahoma" w:hAnsi="Tahoma" w:cs="Tahoma"/>
       <w:sz w:val="16"/>
@@ -12388,7 +12395,7 @@
   </w:style>
   <w:style w:type="paragraph" w:customStyle="1" w:styleId="Dokumentstruktur1">
     <w:name w:val="Dokumentstruktur1"/>
-    <w:basedOn w:val="Normal"/>
+    <w:basedOn w:val="Standard"/>
     <w:pPr>
       <w:shd w:val="clear" w:color="auto" w:fill="000080"/>
     </w:pPr>
@@ -12398,7 +12405,7 @@
   </w:style>
   <w:style w:type="paragraph" w:customStyle="1" w:styleId="Formatvorlageberschrift2LinksVor0pt">
     <w:name w:val="Formatvorlage Überschrift 2 + Links Vor:  0 pt"/>
-    <w:basedOn w:val="Heading2"/>
+    <w:basedOn w:val="berschrift2"/>
     <w:pPr>
       <w:numPr>
         <w:ilvl w:val="0"/>
@@ -12417,7 +12424,7 @@
   </w:style>
   <w:style w:type="paragraph" w:customStyle="1" w:styleId="Formatvorlageberschrift2LinksVor0pt1">
     <w:name w:val="Formatvorlage Überschrift 2 + Links Vor:  0 pt1"/>
-    <w:basedOn w:val="Heading2"/>
+    <w:basedOn w:val="berschrift2"/>
     <w:pPr>
       <w:numPr>
         <w:ilvl w:val="0"/>
@@ -12436,7 +12443,7 @@
   </w:style>
   <w:style w:type="paragraph" w:customStyle="1" w:styleId="Formatvorlageberschrift1LinksVor16ptNach3pt">
     <w:name w:val="Formatvorlage Überschrift 1 + Links Vor:  16 pt Nach:  3 pt"/>
-    <w:basedOn w:val="Heading1"/>
+    <w:basedOn w:val="berschrift1"/>
     <w:pPr>
       <w:pageBreakBefore w:val="0"/>
       <w:numPr>
@@ -12453,12 +12460,12 @@
   </w:style>
   <w:style w:type="paragraph" w:customStyle="1" w:styleId="Textkrper21">
     <w:name w:val="Textkörper 21"/>
-    <w:basedOn w:val="Normal"/>
-  </w:style>
-  <w:style w:type="paragraph" w:styleId="TOC1">
+    <w:basedOn w:val="Standard"/>
+  </w:style>
+  <w:style w:type="paragraph" w:styleId="Verzeichnis1">
     <w:name w:val="toc 1"/>
-    <w:basedOn w:val="Normal"/>
-    <w:next w:val="Normal"/>
+    <w:basedOn w:val="Standard"/>
+    <w:next w:val="Standard"/>
     <w:uiPriority w:val="39"/>
     <w:pPr>
       <w:spacing w:after="100"/>
@@ -12468,10 +12475,10 @@
       <w:b/>
     </w:rPr>
   </w:style>
-  <w:style w:type="paragraph" w:styleId="TOC2">
+  <w:style w:type="paragraph" w:styleId="Verzeichnis2">
     <w:name w:val="toc 2"/>
-    <w:basedOn w:val="Normal"/>
-    <w:next w:val="Normal"/>
+    <w:basedOn w:val="Standard"/>
+    <w:next w:val="Standard"/>
     <w:uiPriority w:val="39"/>
     <w:pPr>
       <w:spacing w:after="100"/>
@@ -12481,10 +12488,10 @@
       <w:rFonts w:ascii="Verdana" w:hAnsi="Verdana" w:cs="Verdana"/>
     </w:rPr>
   </w:style>
-  <w:style w:type="paragraph" w:styleId="TOC3">
+  <w:style w:type="paragraph" w:styleId="Verzeichnis3">
     <w:name w:val="toc 3"/>
-    <w:basedOn w:val="Normal"/>
-    <w:next w:val="Normal"/>
+    <w:basedOn w:val="Standard"/>
+    <w:next w:val="Standard"/>
     <w:uiPriority w:val="39"/>
     <w:pPr>
       <w:ind w:left="480"/>
@@ -12492,7 +12499,7 @@
   </w:style>
   <w:style w:type="paragraph" w:customStyle="1" w:styleId="TabellenInhalt">
     <w:name w:val="Tabellen Inhalt"/>
-    <w:basedOn w:val="Normal"/>
+    <w:basedOn w:val="Standard"/>
   </w:style>
   <w:style w:type="paragraph" w:customStyle="1" w:styleId="Tabellenberschrift">
     <w:name w:val="Tabellen Überschrift"/>
@@ -12505,7 +12512,7 @@
       <w:bCs/>
     </w:rPr>
   </w:style>
-  <w:style w:type="paragraph" w:styleId="TOC4">
+  <w:style w:type="paragraph" w:styleId="Verzeichnis4">
     <w:name w:val="toc 4"/>
     <w:basedOn w:val="Verzeichnis"/>
     <w:uiPriority w:val="39"/>
@@ -12516,7 +12523,7 @@
       <w:ind w:left="849"/>
     </w:pPr>
   </w:style>
-  <w:style w:type="paragraph" w:styleId="TOC5">
+  <w:style w:type="paragraph" w:styleId="Verzeichnis5">
     <w:name w:val="toc 5"/>
     <w:basedOn w:val="Verzeichnis"/>
     <w:pPr>
@@ -12526,7 +12533,7 @@
       <w:ind w:left="1132"/>
     </w:pPr>
   </w:style>
-  <w:style w:type="paragraph" w:styleId="TOC6">
+  <w:style w:type="paragraph" w:styleId="Verzeichnis6">
     <w:name w:val="toc 6"/>
     <w:basedOn w:val="Verzeichnis"/>
     <w:pPr>
@@ -12536,7 +12543,7 @@
       <w:ind w:left="1415"/>
     </w:pPr>
   </w:style>
-  <w:style w:type="paragraph" w:styleId="TOC7">
+  <w:style w:type="paragraph" w:styleId="Verzeichnis7">
     <w:name w:val="toc 7"/>
     <w:basedOn w:val="Verzeichnis"/>
     <w:pPr>
@@ -12546,7 +12553,7 @@
       <w:ind w:left="1698"/>
     </w:pPr>
   </w:style>
-  <w:style w:type="paragraph" w:styleId="TOC8">
+  <w:style w:type="paragraph" w:styleId="Verzeichnis8">
     <w:name w:val="toc 8"/>
     <w:basedOn w:val="Verzeichnis"/>
     <w:pPr>
@@ -12556,7 +12563,7 @@
       <w:ind w:left="1981"/>
     </w:pPr>
   </w:style>
-  <w:style w:type="paragraph" w:styleId="TOC9">
+  <w:style w:type="paragraph" w:styleId="Verzeichnis9">
     <w:name w:val="toc 9"/>
     <w:basedOn w:val="Verzeichnis"/>
     <w:pPr>
@@ -12578,11 +12585,11 @@
   </w:style>
   <w:style w:type="paragraph" w:customStyle="1" w:styleId="Rahmeninhalt">
     <w:name w:val="Rahmeninhalt"/>
-    <w:basedOn w:val="BodyText"/>
-  </w:style>
-  <w:style w:type="character" w:styleId="Strong">
+    <w:basedOn w:val="Textkrper"/>
+  </w:style>
+  <w:style w:type="character" w:styleId="Fett">
     <w:name w:val="Strong"/>
-    <w:basedOn w:val="DefaultParagraphFont"/>
+    <w:basedOn w:val="Absatz-Standardschriftart"/>
     <w:uiPriority w:val="22"/>
     <w:qFormat/>
     <w:rPr>
@@ -12590,10 +12597,10 @@
       <w:bCs/>
     </w:rPr>
   </w:style>
-  <w:style w:type="paragraph" w:styleId="TOCHeading">
+  <w:style w:type="paragraph" w:styleId="Inhaltsverzeichnisberschrift">
     <w:name w:val="TOC Heading"/>
-    <w:basedOn w:val="Heading1"/>
-    <w:next w:val="Normal"/>
+    <w:basedOn w:val="berschrift1"/>
+    <w:next w:val="Standard"/>
     <w:uiPriority w:val="39"/>
     <w:unhideWhenUsed/>
     <w:qFormat/>
@@ -12617,9 +12624,9 @@
       <w:lang w:bidi="th-TH"/>
     </w:rPr>
   </w:style>
-  <w:style w:type="character" w:styleId="UnresolvedMention">
+  <w:style w:type="character" w:styleId="NichtaufgelsteErwhnung">
     <w:name w:val="Unresolved Mention"/>
-    <w:basedOn w:val="DefaultParagraphFont"/>
+    <w:basedOn w:val="Absatz-Standardschriftart"/>
     <w:uiPriority w:val="99"/>
     <w:semiHidden/>
     <w:unhideWhenUsed/>
@@ -12628,10 +12635,10 @@
       <w:shd w:val="clear" w:color="auto" w:fill="E6E6E6"/>
     </w:rPr>
   </w:style>
-  <w:style w:type="paragraph" w:styleId="Title">
+  <w:style w:type="paragraph" w:styleId="Titel">
     <w:name w:val="Title"/>
-    <w:basedOn w:val="Normal"/>
-    <w:link w:val="TitleChar1"/>
+    <w:basedOn w:val="Standard"/>
+    <w:link w:val="TitelZchn"/>
     <w:qFormat/>
     <w:pPr>
       <w:spacing w:before="240" w:after="240"/>
@@ -12643,10 +12650,10 @@
       <w:lang w:val="en-US" w:eastAsia="en-US"/>
     </w:rPr>
   </w:style>
-  <w:style w:type="character" w:customStyle="1" w:styleId="TitleChar1">
-    <w:name w:val="Title Char1"/>
-    <w:basedOn w:val="DefaultParagraphFont"/>
-    <w:link w:val="Title"/>
+  <w:style w:type="character" w:customStyle="1" w:styleId="TitelZchn">
+    <w:name w:val="Titel Zchn"/>
+    <w:basedOn w:val="Absatz-Standardschriftart"/>
+    <w:link w:val="Titel"/>
     <w:rPr>
       <w:b/>
       <w:sz w:val="24"/>
@@ -12655,7 +12662,7 @@
   </w:style>
   <w:style w:type="table" w:customStyle="1" w:styleId="TableGridLight1">
     <w:name w:val="Table Grid Light1"/>
-    <w:basedOn w:val="TableNormal"/>
+    <w:basedOn w:val="NormaleTabelle"/>
     <w:uiPriority w:val="59"/>
     <w:rsid w:val="002C119B"/>
     <w:tblPr>
@@ -12671,7 +12678,7 @@
   </w:style>
   <w:style w:type="table" w:customStyle="1" w:styleId="GridTable1Light-Accent11">
     <w:name w:val="Grid Table 1 Light - Accent 11"/>
-    <w:basedOn w:val="TableNormal"/>
+    <w:basedOn w:val="NormaleTabelle"/>
     <w:uiPriority w:val="99"/>
     <w:rsid w:val="002C119B"/>
     <w:tblPr>
@@ -12735,7 +12742,7 @@
   </w:style>
   <w:style w:type="table" w:customStyle="1" w:styleId="GridTable1Light-Accent21">
     <w:name w:val="Grid Table 1 Light - Accent 21"/>
-    <w:basedOn w:val="TableNormal"/>
+    <w:basedOn w:val="NormaleTabelle"/>
     <w:uiPriority w:val="99"/>
     <w:rsid w:val="002C119B"/>
     <w:tblPr>
@@ -12799,7 +12806,7 @@
   </w:style>
   <w:style w:type="table" w:customStyle="1" w:styleId="GridTable1Light-Accent31">
     <w:name w:val="Grid Table 1 Light - Accent 31"/>
-    <w:basedOn w:val="TableNormal"/>
+    <w:basedOn w:val="NormaleTabelle"/>
     <w:uiPriority w:val="99"/>
     <w:rsid w:val="002C119B"/>
     <w:tblPr>
@@ -12863,7 +12870,7 @@
   </w:style>
   <w:style w:type="table" w:customStyle="1" w:styleId="GridTable1Light-Accent41">
     <w:name w:val="Grid Table 1 Light - Accent 41"/>
-    <w:basedOn w:val="TableNormal"/>
+    <w:basedOn w:val="NormaleTabelle"/>
     <w:uiPriority w:val="99"/>
     <w:rsid w:val="002C119B"/>
     <w:tblPr>
@@ -12927,7 +12934,7 @@
   </w:style>
   <w:style w:type="table" w:customStyle="1" w:styleId="GridTable1Light-Accent51">
     <w:name w:val="Grid Table 1 Light - Accent 51"/>
-    <w:basedOn w:val="TableNormal"/>
+    <w:basedOn w:val="NormaleTabelle"/>
     <w:uiPriority w:val="99"/>
     <w:rsid w:val="002C119B"/>
     <w:tblPr>
@@ -12991,7 +12998,7 @@
   </w:style>
   <w:style w:type="table" w:customStyle="1" w:styleId="GridTable1Light-Accent61">
     <w:name w:val="Grid Table 1 Light - Accent 61"/>
-    <w:basedOn w:val="TableNormal"/>
+    <w:basedOn w:val="NormaleTabelle"/>
     <w:uiPriority w:val="99"/>
     <w:rsid w:val="002C119B"/>
     <w:tblPr>
@@ -13055,7 +13062,7 @@
   </w:style>
   <w:style w:type="table" w:customStyle="1" w:styleId="GridTable2-Accent11">
     <w:name w:val="Grid Table 2 - Accent 11"/>
-    <w:basedOn w:val="TableNormal"/>
+    <w:basedOn w:val="NormaleTabelle"/>
     <w:uiPriority w:val="99"/>
     <w:rsid w:val="002C119B"/>
     <w:tblPr>
@@ -13136,7 +13143,7 @@
   </w:style>
   <w:style w:type="table" w:customStyle="1" w:styleId="GridTable2-Accent21">
     <w:name w:val="Grid Table 2 - Accent 21"/>
-    <w:basedOn w:val="TableNormal"/>
+    <w:basedOn w:val="NormaleTabelle"/>
     <w:uiPriority w:val="99"/>
     <w:rsid w:val="002C119B"/>
     <w:tblPr>
@@ -13217,7 +13224,7 @@
   </w:style>
   <w:style w:type="table" w:customStyle="1" w:styleId="GridTable2-Accent31">
     <w:name w:val="Grid Table 2 - Accent 31"/>
-    <w:basedOn w:val="TableNormal"/>
+    <w:basedOn w:val="NormaleTabelle"/>
     <w:uiPriority w:val="99"/>
     <w:rsid w:val="002C119B"/>
     <w:tblPr>
@@ -13298,7 +13305,7 @@
   </w:style>
   <w:style w:type="table" w:customStyle="1" w:styleId="GridTable2-Accent41">
     <w:name w:val="Grid Table 2 - Accent 41"/>
-    <w:basedOn w:val="TableNormal"/>
+    <w:basedOn w:val="NormaleTabelle"/>
     <w:uiPriority w:val="99"/>
     <w:rsid w:val="002C119B"/>
     <w:tblPr>
@@ -13379,7 +13386,7 @@
   </w:style>
   <w:style w:type="table" w:customStyle="1" w:styleId="GridTable2-Accent51">
     <w:name w:val="Grid Table 2 - Accent 51"/>
-    <w:basedOn w:val="TableNormal"/>
+    <w:basedOn w:val="NormaleTabelle"/>
     <w:uiPriority w:val="99"/>
     <w:rsid w:val="002C119B"/>
     <w:tblPr>
@@ -13460,7 +13467,7 @@
   </w:style>
   <w:style w:type="table" w:customStyle="1" w:styleId="GridTable2-Accent61">
     <w:name w:val="Grid Table 2 - Accent 61"/>
-    <w:basedOn w:val="TableNormal"/>
+    <w:basedOn w:val="NormaleTabelle"/>
     <w:uiPriority w:val="99"/>
     <w:rsid w:val="002C119B"/>
     <w:tblPr>
@@ -13541,7 +13548,7 @@
   </w:style>
   <w:style w:type="table" w:customStyle="1" w:styleId="GridTable3-Accent11">
     <w:name w:val="Grid Table 3 - Accent 11"/>
-    <w:basedOn w:val="TableNormal"/>
+    <w:basedOn w:val="NormaleTabelle"/>
     <w:uiPriority w:val="99"/>
     <w:rsid w:val="002C119B"/>
     <w:tblPr>
@@ -13645,7 +13652,7 @@
   </w:style>
   <w:style w:type="table" w:customStyle="1" w:styleId="GridTable3-Accent21">
     <w:name w:val="Grid Table 3 - Accent 21"/>
-    <w:basedOn w:val="TableNormal"/>
+    <w:basedOn w:val="NormaleTabelle"/>
     <w:uiPriority w:val="99"/>
     <w:rsid w:val="002C119B"/>
     <w:tblPr>
@@ -13749,7 +13756,7 @@
   </w:style>
   <w:style w:type="table" w:customStyle="1" w:styleId="GridTable3-Accent31">
     <w:name w:val="Grid Table 3 - Accent 31"/>
-    <w:basedOn w:val="TableNormal"/>
+    <w:basedOn w:val="NormaleTabelle"/>
     <w:uiPriority w:val="99"/>
     <w:rsid w:val="002C119B"/>
     <w:tblPr>
@@ -13853,7 +13860,7 @@
   </w:style>
   <w:style w:type="table" w:customStyle="1" w:styleId="GridTable3-Accent41">
     <w:name w:val="Grid Table 3 - Accent 41"/>
-    <w:basedOn w:val="TableNormal"/>
+    <w:basedOn w:val="NormaleTabelle"/>
     <w:uiPriority w:val="99"/>
     <w:rsid w:val="002C119B"/>
     <w:tblPr>
@@ -13957,7 +13964,7 @@
   </w:style>
   <w:style w:type="table" w:customStyle="1" w:styleId="GridTable3-Accent51">
     <w:name w:val="Grid Table 3 - Accent 51"/>
-    <w:basedOn w:val="TableNormal"/>
+    <w:basedOn w:val="NormaleTabelle"/>
     <w:uiPriority w:val="99"/>
     <w:rsid w:val="002C119B"/>
     <w:tblPr>
@@ -14061,7 +14068,7 @@
   </w:style>
   <w:style w:type="table" w:customStyle="1" w:styleId="GridTable3-Accent61">
     <w:name w:val="Grid Table 3 - Accent 61"/>
-    <w:basedOn w:val="TableNormal"/>
+    <w:basedOn w:val="NormaleTabelle"/>
     <w:uiPriority w:val="99"/>
     <w:rsid w:val="002C119B"/>
     <w:tblPr>
@@ -14165,7 +14172,7 @@
   </w:style>
   <w:style w:type="table" w:customStyle="1" w:styleId="GridTable4-Accent11">
     <w:name w:val="Grid Table 4 - Accent 11"/>
-    <w:basedOn w:val="TableNormal"/>
+    <w:basedOn w:val="NormaleTabelle"/>
     <w:uiPriority w:val="59"/>
     <w:rsid w:val="002C119B"/>
     <w:tblPr>
@@ -14247,7 +14254,7 @@
   </w:style>
   <w:style w:type="table" w:customStyle="1" w:styleId="GridTable4-Accent21">
     <w:name w:val="Grid Table 4 - Accent 21"/>
-    <w:basedOn w:val="TableNormal"/>
+    <w:basedOn w:val="NormaleTabelle"/>
     <w:uiPriority w:val="59"/>
     <w:rsid w:val="002C119B"/>
     <w:tblPr>
@@ -14329,7 +14336,7 @@
   </w:style>
   <w:style w:type="table" w:customStyle="1" w:styleId="GridTable4-Accent31">
     <w:name w:val="Grid Table 4 - Accent 31"/>
-    <w:basedOn w:val="TableNormal"/>
+    <w:basedOn w:val="NormaleTabelle"/>
     <w:uiPriority w:val="59"/>
     <w:rsid w:val="002C119B"/>
     <w:tblPr>
@@ -14411,7 +14418,7 @@
   </w:style>
   <w:style w:type="table" w:customStyle="1" w:styleId="GridTable4-Accent41">
     <w:name w:val="Grid Table 4 - Accent 41"/>
-    <w:basedOn w:val="TableNormal"/>
+    <w:basedOn w:val="NormaleTabelle"/>
     <w:uiPriority w:val="59"/>
     <w:rsid w:val="002C119B"/>
     <w:tblPr>
@@ -14493,7 +14500,7 @@
   </w:style>
   <w:style w:type="table" w:customStyle="1" w:styleId="GridTable4-Accent51">
     <w:name w:val="Grid Table 4 - Accent 51"/>
-    <w:basedOn w:val="TableNormal"/>
+    <w:basedOn w:val="NormaleTabelle"/>
     <w:uiPriority w:val="59"/>
     <w:rsid w:val="002C119B"/>
     <w:tblPr>
@@ -14575,7 +14582,7 @@
   </w:style>
   <w:style w:type="table" w:customStyle="1" w:styleId="GridTable4-Accent61">
     <w:name w:val="Grid Table 4 - Accent 61"/>
-    <w:basedOn w:val="TableNormal"/>
+    <w:basedOn w:val="NormaleTabelle"/>
     <w:uiPriority w:val="59"/>
     <w:rsid w:val="002C119B"/>
     <w:tblPr>
@@ -14657,7 +14664,7 @@
   </w:style>
   <w:style w:type="table" w:customStyle="1" w:styleId="GridTable5Dark-Accent21">
     <w:name w:val="Grid Table 5 Dark - Accent 21"/>
-    <w:basedOn w:val="TableNormal"/>
+    <w:basedOn w:val="NormaleTabelle"/>
     <w:uiPriority w:val="99"/>
     <w:rsid w:val="002C119B"/>
     <w:tblPr>
@@ -14739,7 +14746,7 @@
   </w:style>
   <w:style w:type="table" w:customStyle="1" w:styleId="GridTable5Dark-Accent31">
     <w:name w:val="Grid Table 5 Dark - Accent 31"/>
-    <w:basedOn w:val="TableNormal"/>
+    <w:basedOn w:val="NormaleTabelle"/>
     <w:uiPriority w:val="99"/>
     <w:rsid w:val="002C119B"/>
     <w:tblPr>
@@ -14821,7 +14828,7 @@
   </w:style>
   <w:style w:type="table" w:customStyle="1" w:styleId="GridTable5Dark-Accent51">
     <w:name w:val="Grid Table 5 Dark - Accent 51"/>
-    <w:basedOn w:val="TableNormal"/>
+    <w:basedOn w:val="NormaleTabelle"/>
     <w:uiPriority w:val="99"/>
     <w:rsid w:val="002C119B"/>
     <w:tblPr>
@@ -14903,7 +14910,7 @@
   </w:style>
   <w:style w:type="table" w:customStyle="1" w:styleId="GridTable5Dark-Accent61">
     <w:name w:val="Grid Table 5 Dark - Accent 61"/>
-    <w:basedOn w:val="TableNormal"/>
+    <w:basedOn w:val="NormaleTabelle"/>
     <w:uiPriority w:val="99"/>
     <w:rsid w:val="002C119B"/>
     <w:tblPr>
@@ -14985,7 +14992,7 @@
   </w:style>
   <w:style w:type="table" w:customStyle="1" w:styleId="GridTable6Colorful-Accent11">
     <w:name w:val="Grid Table 6 Colorful - Accent 11"/>
-    <w:basedOn w:val="TableNormal"/>
+    <w:basedOn w:val="NormaleTabelle"/>
     <w:uiPriority w:val="99"/>
     <w:rsid w:val="002C119B"/>
     <w:tblPr>
@@ -15057,7 +15064,7 @@
   </w:style>
   <w:style w:type="table" w:customStyle="1" w:styleId="GridTable6Colorful-Accent21">
     <w:name w:val="Grid Table 6 Colorful - Accent 21"/>
-    <w:basedOn w:val="TableNormal"/>
+    <w:basedOn w:val="NormaleTabelle"/>
     <w:uiPriority w:val="99"/>
     <w:rsid w:val="002C119B"/>
     <w:tblPr>
@@ -15129,7 +15136,7 @@
   </w:style>
   <w:style w:type="table" w:customStyle="1" w:styleId="GridTable6Colorful-Accent31">
     <w:name w:val="Grid Table 6 Colorful - Accent 31"/>
-    <w:basedOn w:val="TableNormal"/>
+    <w:basedOn w:val="NormaleTabelle"/>
     <w:uiPriority w:val="99"/>
     <w:rsid w:val="002C119B"/>
     <w:tblPr>
@@ -15201,7 +15208,7 @@
   </w:style>
   <w:style w:type="table" w:customStyle="1" w:styleId="GridTable6Colorful-Accent41">
     <w:name w:val="Grid Table 6 Colorful - Accent 41"/>
-    <w:basedOn w:val="TableNormal"/>
+    <w:basedOn w:val="NormaleTabelle"/>
     <w:uiPriority w:val="99"/>
     <w:rsid w:val="002C119B"/>
     <w:tblPr>
@@ -15273,7 +15280,7 @@
   </w:style>
   <w:style w:type="table" w:customStyle="1" w:styleId="GridTable6Colorful-Accent51">
     <w:name w:val="Grid Table 6 Colorful - Accent 51"/>
-    <w:basedOn w:val="TableNormal"/>
+    <w:basedOn w:val="NormaleTabelle"/>
     <w:uiPriority w:val="99"/>
     <w:rsid w:val="002C119B"/>
     <w:tblPr>
@@ -15345,7 +15352,7 @@
   </w:style>
   <w:style w:type="table" w:customStyle="1" w:styleId="GridTable6Colorful-Accent61">
     <w:name w:val="Grid Table 6 Colorful - Accent 61"/>
-    <w:basedOn w:val="TableNormal"/>
+    <w:basedOn w:val="NormaleTabelle"/>
     <w:uiPriority w:val="99"/>
     <w:rsid w:val="002C119B"/>
     <w:tblPr>
@@ -15417,7 +15424,7 @@
   </w:style>
   <w:style w:type="table" w:customStyle="1" w:styleId="GridTable7Colorful-Accent11">
     <w:name w:val="Grid Table 7 Colorful - Accent 11"/>
-    <w:basedOn w:val="TableNormal"/>
+    <w:basedOn w:val="NormaleTabelle"/>
     <w:uiPriority w:val="99"/>
     <w:rsid w:val="002C119B"/>
     <w:tblPr>
@@ -15532,7 +15539,7 @@
   </w:style>
   <w:style w:type="table" w:customStyle="1" w:styleId="GridTable7Colorful-Accent21">
     <w:name w:val="Grid Table 7 Colorful - Accent 21"/>
-    <w:basedOn w:val="TableNormal"/>
+    <w:basedOn w:val="NormaleTabelle"/>
     <w:uiPriority w:val="99"/>
     <w:rsid w:val="002C119B"/>
     <w:tblPr>
@@ -15647,7 +15654,7 @@
   </w:style>
   <w:style w:type="table" w:customStyle="1" w:styleId="GridTable7Colorful-Accent31">
     <w:name w:val="Grid Table 7 Colorful - Accent 31"/>
-    <w:basedOn w:val="TableNormal"/>
+    <w:basedOn w:val="NormaleTabelle"/>
     <w:uiPriority w:val="99"/>
     <w:rsid w:val="002C119B"/>
     <w:tblPr>
@@ -15762,7 +15769,7 @@
   </w:style>
   <w:style w:type="table" w:customStyle="1" w:styleId="GridTable7Colorful-Accent41">
     <w:name w:val="Grid Table 7 Colorful - Accent 41"/>
-    <w:basedOn w:val="TableNormal"/>
+    <w:basedOn w:val="NormaleTabelle"/>
     <w:uiPriority w:val="99"/>
     <w:rsid w:val="002C119B"/>
     <w:tblPr>
@@ -15877,7 +15884,7 @@
   </w:style>
   <w:style w:type="table" w:customStyle="1" w:styleId="GridTable7Colorful-Accent51">
     <w:name w:val="Grid Table 7 Colorful - Accent 51"/>
-    <w:basedOn w:val="TableNormal"/>
+    <w:basedOn w:val="NormaleTabelle"/>
     <w:uiPriority w:val="99"/>
     <w:rsid w:val="002C119B"/>
     <w:tblPr>
@@ -15992,7 +15999,7 @@
   </w:style>
   <w:style w:type="table" w:customStyle="1" w:styleId="GridTable7Colorful-Accent61">
     <w:name w:val="Grid Table 7 Colorful - Accent 61"/>
-    <w:basedOn w:val="TableNormal"/>
+    <w:basedOn w:val="NormaleTabelle"/>
     <w:uiPriority w:val="99"/>
     <w:rsid w:val="002C119B"/>
     <w:tblPr>
@@ -16107,7 +16114,7 @@
   </w:style>
   <w:style w:type="table" w:customStyle="1" w:styleId="ListTable1Light-Accent11">
     <w:name w:val="List Table 1 Light - Accent 11"/>
-    <w:basedOn w:val="TableNormal"/>
+    <w:basedOn w:val="NormaleTabelle"/>
     <w:uiPriority w:val="99"/>
     <w:rsid w:val="002C119B"/>
     <w:tblPr>
@@ -16171,7 +16178,7 @@
   </w:style>
   <w:style w:type="table" w:customStyle="1" w:styleId="ListTable1Light-Accent21">
     <w:name w:val="List Table 1 Light - Accent 21"/>
-    <w:basedOn w:val="TableNormal"/>
+    <w:basedOn w:val="NormaleTabelle"/>
     <w:uiPriority w:val="99"/>
     <w:rsid w:val="002C119B"/>
     <w:tblPr>
@@ -16235,7 +16242,7 @@
   </w:style>
   <w:style w:type="table" w:customStyle="1" w:styleId="ListTable1Light-Accent31">
     <w:name w:val="List Table 1 Light - Accent 31"/>
-    <w:basedOn w:val="TableNormal"/>
+    <w:basedOn w:val="NormaleTabelle"/>
     <w:uiPriority w:val="99"/>
     <w:rsid w:val="002C119B"/>
     <w:tblPr>
@@ -16299,7 +16306,7 @@
   </w:style>
   <w:style w:type="table" w:customStyle="1" w:styleId="ListTable1Light-Accent41">
     <w:name w:val="List Table 1 Light - Accent 41"/>
-    <w:basedOn w:val="TableNormal"/>
+    <w:basedOn w:val="NormaleTabelle"/>
     <w:uiPriority w:val="99"/>
     <w:rsid w:val="002C119B"/>
     <w:tblPr>
@@ -16363,7 +16370,7 @@
   </w:style>
   <w:style w:type="table" w:customStyle="1" w:styleId="ListTable1Light-Accent51">
     <w:name w:val="List Table 1 Light - Accent 51"/>
-    <w:basedOn w:val="TableNormal"/>
+    <w:basedOn w:val="NormaleTabelle"/>
     <w:uiPriority w:val="99"/>
     <w:rsid w:val="002C119B"/>
     <w:tblPr>
@@ -16427,7 +16434,7 @@
   </w:style>
   <w:style w:type="table" w:customStyle="1" w:styleId="ListTable1Light-Accent61">
     <w:name w:val="List Table 1 Light - Accent 61"/>
-    <w:basedOn w:val="TableNormal"/>
+    <w:basedOn w:val="NormaleTabelle"/>
     <w:uiPriority w:val="99"/>
     <w:rsid w:val="002C119B"/>
     <w:tblPr>
@@ -16491,7 +16498,7 @@
   </w:style>
   <w:style w:type="table" w:customStyle="1" w:styleId="ListTable2-Accent11">
     <w:name w:val="List Table 2 - Accent 11"/>
-    <w:basedOn w:val="TableNormal"/>
+    <w:basedOn w:val="NormaleTabelle"/>
     <w:uiPriority w:val="99"/>
     <w:rsid w:val="002C119B"/>
     <w:tblPr>
@@ -16578,7 +16585,7 @@
   </w:style>
   <w:style w:type="table" w:customStyle="1" w:styleId="ListTable2-Accent21">
     <w:name w:val="List Table 2 - Accent 21"/>
-    <w:basedOn w:val="TableNormal"/>
+    <w:basedOn w:val="NormaleTabelle"/>
     <w:uiPriority w:val="99"/>
     <w:rsid w:val="002C119B"/>
     <w:tblPr>
@@ -16665,7 +16672,7 @@
   </w:style>
   <w:style w:type="table" w:customStyle="1" w:styleId="ListTable2-Accent31">
     <w:name w:val="List Table 2 - Accent 31"/>
-    <w:basedOn w:val="TableNormal"/>
+    <w:basedOn w:val="NormaleTabelle"/>
     <w:uiPriority w:val="99"/>
     <w:rsid w:val="002C119B"/>
     <w:tblPr>
@@ -16752,7 +16759,7 @@
   </w:style>
   <w:style w:type="table" w:customStyle="1" w:styleId="ListTable2-Accent41">
     <w:name w:val="List Table 2 - Accent 41"/>
-    <w:basedOn w:val="TableNormal"/>
+    <w:basedOn w:val="NormaleTabelle"/>
     <w:uiPriority w:val="99"/>
     <w:rsid w:val="002C119B"/>
     <w:tblPr>
@@ -16839,7 +16846,7 @@
   </w:style>
   <w:style w:type="table" w:customStyle="1" w:styleId="ListTable2-Accent51">
     <w:name w:val="List Table 2 - Accent 51"/>
-    <w:basedOn w:val="TableNormal"/>
+    <w:basedOn w:val="NormaleTabelle"/>
     <w:uiPriority w:val="99"/>
     <w:rsid w:val="002C119B"/>
     <w:tblPr>
@@ -16926,7 +16933,7 @@
   </w:style>
   <w:style w:type="table" w:customStyle="1" w:styleId="ListTable2-Accent61">
     <w:name w:val="List Table 2 - Accent 61"/>
-    <w:basedOn w:val="TableNormal"/>
+    <w:basedOn w:val="NormaleTabelle"/>
     <w:uiPriority w:val="99"/>
     <w:rsid w:val="002C119B"/>
     <w:tblPr>
@@ -17013,7 +17020,7 @@
   </w:style>
   <w:style w:type="table" w:customStyle="1" w:styleId="ListTable3-Accent11">
     <w:name w:val="List Table 3 - Accent 11"/>
-    <w:basedOn w:val="TableNormal"/>
+    <w:basedOn w:val="NormaleTabelle"/>
     <w:uiPriority w:val="99"/>
     <w:rsid w:val="002C119B"/>
     <w:tblPr>
@@ -17087,7 +17094,7 @@
   </w:style>
   <w:style w:type="table" w:customStyle="1" w:styleId="ListTable3-Accent21">
     <w:name w:val="List Table 3 - Accent 21"/>
-    <w:basedOn w:val="TableNormal"/>
+    <w:basedOn w:val="NormaleTabelle"/>
     <w:uiPriority w:val="99"/>
     <w:rsid w:val="002C119B"/>
     <w:tblPr>
@@ -17161,7 +17168,7 @@
   </w:style>
   <w:style w:type="table" w:customStyle="1" w:styleId="ListTable3-Accent31">
     <w:name w:val="List Table 3 - Accent 31"/>
-    <w:basedOn w:val="TableNormal"/>
+    <w:basedOn w:val="NormaleTabelle"/>
     <w:uiPriority w:val="99"/>
     <w:rsid w:val="002C119B"/>
     <w:tblPr>
@@ -17235,7 +17242,7 @@
   </w:style>
   <w:style w:type="table" w:customStyle="1" w:styleId="ListTable3-Accent41">
     <w:name w:val="List Table 3 - Accent 41"/>
-    <w:basedOn w:val="TableNormal"/>
+    <w:basedOn w:val="NormaleTabelle"/>
     <w:uiPriority w:val="99"/>
     <w:rsid w:val="002C119B"/>
     <w:tblPr>
@@ -17309,7 +17316,7 @@
   </w:style>
   <w:style w:type="table" w:customStyle="1" w:styleId="ListTable3-Accent51">
     <w:name w:val="List Table 3 - Accent 51"/>
-    <w:basedOn w:val="TableNormal"/>
+    <w:basedOn w:val="NormaleTabelle"/>
     <w:uiPriority w:val="99"/>
     <w:rsid w:val="002C119B"/>
     <w:pPr>
@@ -17388,7 +17395,7 @@
   </w:style>
   <w:style w:type="table" w:customStyle="1" w:styleId="ListTable3-Accent61">
     <w:name w:val="List Table 3 - Accent 61"/>
-    <w:basedOn w:val="TableNormal"/>
+    <w:basedOn w:val="NormaleTabelle"/>
     <w:uiPriority w:val="99"/>
     <w:rsid w:val="002C119B"/>
     <w:tblPr>
@@ -17462,7 +17469,7 @@
   </w:style>
   <w:style w:type="table" w:customStyle="1" w:styleId="ListTable4-Accent11">
     <w:name w:val="List Table 4 - Accent 11"/>
-    <w:basedOn w:val="TableNormal"/>
+    <w:basedOn w:val="NormaleTabelle"/>
     <w:uiPriority w:val="99"/>
     <w:rsid w:val="002C119B"/>
     <w:tblPr>
@@ -17531,7 +17538,7 @@
   </w:style>
   <w:style w:type="table" w:customStyle="1" w:styleId="ListTable4-Accent21">
     <w:name w:val="List Table 4 - Accent 21"/>
-    <w:basedOn w:val="TableNormal"/>
+    <w:basedOn w:val="NormaleTabelle"/>
     <w:uiPriority w:val="99"/>
     <w:rsid w:val="002C119B"/>
     <w:tblPr>
@@ -17600,7 +17607,7 @@
   </w:style>
   <w:style w:type="table" w:customStyle="1" w:styleId="ListTable4-Accent31">
     <w:name w:val="List Table 4 - Accent 31"/>
-    <w:basedOn w:val="TableNormal"/>
+    <w:basedOn w:val="NormaleTabelle"/>
     <w:uiPriority w:val="99"/>
     <w:rsid w:val="002C119B"/>
     <w:tblPr>
@@ -17669,7 +17676,7 @@
   </w:style>
   <w:style w:type="table" w:customStyle="1" w:styleId="ListTable4-Accent41">
     <w:name w:val="List Table 4 - Accent 41"/>
-    <w:basedOn w:val="TableNormal"/>
+    <w:basedOn w:val="NormaleTabelle"/>
     <w:uiPriority w:val="99"/>
     <w:rsid w:val="002C119B"/>
     <w:tblPr>
@@ -17738,7 +17745,7 @@
   </w:style>
   <w:style w:type="table" w:customStyle="1" w:styleId="ListTable4-Accent51">
     <w:name w:val="List Table 4 - Accent 51"/>
-    <w:basedOn w:val="TableNormal"/>
+    <w:basedOn w:val="NormaleTabelle"/>
     <w:uiPriority w:val="99"/>
     <w:rsid w:val="002C119B"/>
     <w:tblPr>
@@ -17807,7 +17814,7 @@
   </w:style>
   <w:style w:type="table" w:customStyle="1" w:styleId="ListTable4-Accent61">
     <w:name w:val="List Table 4 - Accent 61"/>
-    <w:basedOn w:val="TableNormal"/>
+    <w:basedOn w:val="NormaleTabelle"/>
     <w:uiPriority w:val="99"/>
     <w:rsid w:val="002C119B"/>
     <w:tblPr>
@@ -17876,7 +17883,7 @@
   </w:style>
   <w:style w:type="table" w:customStyle="1" w:styleId="ListTable5Dark-Accent11">
     <w:name w:val="List Table 5 Dark - Accent 11"/>
-    <w:basedOn w:val="TableNormal"/>
+    <w:basedOn w:val="NormaleTabelle"/>
     <w:uiPriority w:val="99"/>
     <w:rsid w:val="002C119B"/>
     <w:tblPr>
@@ -17980,7 +17987,7 @@
   </w:style>
   <w:style w:type="table" w:customStyle="1" w:styleId="ListTable5Dark-Accent21">
     <w:name w:val="List Table 5 Dark - Accent 21"/>
-    <w:basedOn w:val="TableNormal"/>
+    <w:basedOn w:val="NormaleTabelle"/>
     <w:uiPriority w:val="99"/>
     <w:rsid w:val="002C119B"/>
     <w:tblPr>
@@ -18084,7 +18091,7 @@
   </w:style>
   <w:style w:type="table" w:customStyle="1" w:styleId="ListTable5Dark-Accent31">
     <w:name w:val="List Table 5 Dark - Accent 31"/>
-    <w:basedOn w:val="TableNormal"/>
+    <w:basedOn w:val="NormaleTabelle"/>
     <w:uiPriority w:val="99"/>
     <w:rsid w:val="002C119B"/>
     <w:tblPr>
@@ -18188,7 +18195,7 @@
   </w:style>
   <w:style w:type="table" w:customStyle="1" w:styleId="ListTable5Dark-Accent41">
     <w:name w:val="List Table 5 Dark - Accent 41"/>
-    <w:basedOn w:val="TableNormal"/>
+    <w:basedOn w:val="NormaleTabelle"/>
     <w:uiPriority w:val="99"/>
     <w:rsid w:val="002C119B"/>
     <w:tblPr>
@@ -18292,7 +18299,7 @@
   </w:style>
   <w:style w:type="table" w:customStyle="1" w:styleId="ListTable5Dark-Accent51">
     <w:name w:val="List Table 5 Dark - Accent 51"/>
-    <w:basedOn w:val="TableNormal"/>
+    <w:basedOn w:val="NormaleTabelle"/>
     <w:uiPriority w:val="99"/>
     <w:rsid w:val="002C119B"/>
     <w:tblPr>
@@ -18396,7 +18403,7 @@
   </w:style>
   <w:style w:type="table" w:customStyle="1" w:styleId="ListTable5Dark-Accent61">
     <w:name w:val="List Table 5 Dark - Accent 61"/>
-    <w:basedOn w:val="TableNormal"/>
+    <w:basedOn w:val="NormaleTabelle"/>
     <w:uiPriority w:val="99"/>
     <w:rsid w:val="002C119B"/>
     <w:tblPr>
@@ -18500,7 +18507,7 @@
   </w:style>
   <w:style w:type="table" w:customStyle="1" w:styleId="ListTable6Colorful-Accent11">
     <w:name w:val="List Table 6 Colorful - Accent 11"/>
-    <w:basedOn w:val="TableNormal"/>
+    <w:basedOn w:val="NormaleTabelle"/>
     <w:uiPriority w:val="99"/>
     <w:rsid w:val="002C119B"/>
     <w:tblPr>
@@ -18574,7 +18581,7 @@
   </w:style>
   <w:style w:type="table" w:customStyle="1" w:styleId="ListTable6Colorful-Accent21">
     <w:name w:val="List Table 6 Colorful - Accent 21"/>
-    <w:basedOn w:val="TableNormal"/>
+    <w:basedOn w:val="NormaleTabelle"/>
     <w:uiPriority w:val="99"/>
     <w:rsid w:val="002C119B"/>
     <w:tblPr>
@@ -18648,7 +18655,7 @@
   </w:style>
   <w:style w:type="table" w:customStyle="1" w:styleId="ListTable6Colorful-Accent31">
     <w:name w:val="List Table 6 Colorful - Accent 31"/>
-    <w:basedOn w:val="TableNormal"/>
+    <w:basedOn w:val="NormaleTabelle"/>
     <w:uiPriority w:val="99"/>
     <w:rsid w:val="002C119B"/>
     <w:tblPr>
@@ -18722,7 +18729,7 @@
   </w:style>
   <w:style w:type="table" w:customStyle="1" w:styleId="ListTable6Colorful-Accent41">
     <w:name w:val="List Table 6 Colorful - Accent 41"/>
-    <w:basedOn w:val="TableNormal"/>
+    <w:basedOn w:val="NormaleTabelle"/>
     <w:uiPriority w:val="99"/>
     <w:rsid w:val="002C119B"/>
     <w:tblPr>
@@ -18796,7 +18803,7 @@
   </w:style>
   <w:style w:type="table" w:customStyle="1" w:styleId="ListTable6Colorful-Accent51">
     <w:name w:val="List Table 6 Colorful - Accent 51"/>
-    <w:basedOn w:val="TableNormal"/>
+    <w:basedOn w:val="NormaleTabelle"/>
     <w:uiPriority w:val="99"/>
     <w:rsid w:val="002C119B"/>
     <w:tblPr>
@@ -18870,7 +18877,7 @@
   </w:style>
   <w:style w:type="table" w:customStyle="1" w:styleId="ListTable6Colorful-Accent61">
     <w:name w:val="List Table 6 Colorful - Accent 61"/>
-    <w:basedOn w:val="TableNormal"/>
+    <w:basedOn w:val="NormaleTabelle"/>
     <w:uiPriority w:val="99"/>
     <w:rsid w:val="002C119B"/>
     <w:tblPr>
@@ -18944,7 +18951,7 @@
   </w:style>
   <w:style w:type="table" w:customStyle="1" w:styleId="ListTable7Colorful-Accent11">
     <w:name w:val="List Table 7 Colorful - Accent 11"/>
-    <w:basedOn w:val="TableNormal"/>
+    <w:basedOn w:val="NormaleTabelle"/>
     <w:uiPriority w:val="99"/>
     <w:rsid w:val="002C119B"/>
     <w:tblPr>
@@ -19056,7 +19063,7 @@
   </w:style>
   <w:style w:type="table" w:customStyle="1" w:styleId="ListTable7Colorful-Accent21">
     <w:name w:val="List Table 7 Colorful - Accent 21"/>
-    <w:basedOn w:val="TableNormal"/>
+    <w:basedOn w:val="NormaleTabelle"/>
     <w:uiPriority w:val="99"/>
     <w:rsid w:val="002C119B"/>
     <w:tblPr>
@@ -19168,7 +19175,7 @@
   </w:style>
   <w:style w:type="table" w:customStyle="1" w:styleId="ListTable7Colorful-Accent31">
     <w:name w:val="List Table 7 Colorful - Accent 31"/>
-    <w:basedOn w:val="TableNormal"/>
+    <w:basedOn w:val="NormaleTabelle"/>
     <w:uiPriority w:val="99"/>
     <w:rsid w:val="002C119B"/>
     <w:tblPr>
@@ -19280,7 +19287,7 @@
   </w:style>
   <w:style w:type="table" w:customStyle="1" w:styleId="ListTable7Colorful-Accent41">
     <w:name w:val="List Table 7 Colorful - Accent 41"/>
-    <w:basedOn w:val="TableNormal"/>
+    <w:basedOn w:val="NormaleTabelle"/>
     <w:uiPriority w:val="99"/>
     <w:rsid w:val="002C119B"/>
     <w:tblPr>
@@ -19392,7 +19399,7 @@
   </w:style>
   <w:style w:type="table" w:customStyle="1" w:styleId="ListTable7Colorful-Accent51">
     <w:name w:val="List Table 7 Colorful - Accent 51"/>
-    <w:basedOn w:val="TableNormal"/>
+    <w:basedOn w:val="NormaleTabelle"/>
     <w:uiPriority w:val="99"/>
     <w:rsid w:val="002C119B"/>
     <w:tblPr>
@@ -19504,7 +19511,7 @@
   </w:style>
   <w:style w:type="table" w:customStyle="1" w:styleId="ListTable7Colorful-Accent61">
     <w:name w:val="List Table 7 Colorful - Accent 61"/>
-    <w:basedOn w:val="TableNormal"/>
+    <w:basedOn w:val="NormaleTabelle"/>
     <w:uiPriority w:val="99"/>
     <w:rsid w:val="002C119B"/>
     <w:tblPr>
@@ -19616,7 +19623,7 @@
   </w:style>
   <w:style w:type="table" w:customStyle="1" w:styleId="GridTable5Dark-Accent11">
     <w:name w:val="Grid Table 5 Dark - Accent 11"/>
-    <w:basedOn w:val="TableNormal"/>
+    <w:basedOn w:val="NormaleTabelle"/>
     <w:uiPriority w:val="99"/>
     <w:rsid w:val="00B530C3"/>
     <w:tblPr>
@@ -19698,7 +19705,7 @@
   </w:style>
   <w:style w:type="table" w:customStyle="1" w:styleId="GridTable5Dark-Accent41">
     <w:name w:val="Grid Table 5 Dark - Accent 41"/>
-    <w:basedOn w:val="TableNormal"/>
+    <w:basedOn w:val="NormaleTabelle"/>
     <w:uiPriority w:val="99"/>
     <w:rsid w:val="00B530C3"/>
     <w:tblPr>
@@ -24690,9 +24697,9 @@
     <w:name w:val="WW8Num43ztrue5000000"/>
     <w:rsid w:val="00761A50"/>
   </w:style>
-  <w:style w:type="character" w:styleId="FollowedHyperlink">
+  <w:style w:type="character" w:styleId="BesuchterLink">
     <w:name w:val="FollowedHyperlink"/>
-    <w:basedOn w:val="DefaultParagraphFont"/>
+    <w:basedOn w:val="Absatz-Standardschriftart"/>
     <w:uiPriority w:val="99"/>
     <w:semiHidden/>
     <w:unhideWhenUsed/>
@@ -24702,9 +24709,9 @@
       <w:u w:val="single"/>
     </w:rPr>
   </w:style>
-  <w:style w:type="character" w:styleId="CommentReference">
+  <w:style w:type="character" w:styleId="Kommentarzeichen">
     <w:name w:val="annotation reference"/>
-    <w:basedOn w:val="DefaultParagraphFont"/>
+    <w:basedOn w:val="Absatz-Standardschriftart"/>
     <w:uiPriority w:val="99"/>
     <w:semiHidden/>
     <w:unhideWhenUsed/>
@@ -24714,10 +24721,10 @@
       <w:szCs w:val="16"/>
     </w:rPr>
   </w:style>
-  <w:style w:type="paragraph" w:styleId="CommentText">
+  <w:style w:type="paragraph" w:styleId="Kommentartext">
     <w:name w:val="annotation text"/>
-    <w:basedOn w:val="Normal"/>
-    <w:link w:val="CommentTextChar"/>
+    <w:basedOn w:val="Standard"/>
+    <w:link w:val="KommentartextZchn"/>
     <w:uiPriority w:val="99"/>
     <w:unhideWhenUsed/>
     <w:rsid w:val="00CA1E69"/>
@@ -24726,10 +24733,10 @@
       <w:szCs w:val="20"/>
     </w:rPr>
   </w:style>
-  <w:style w:type="character" w:customStyle="1" w:styleId="CommentTextChar">
-    <w:name w:val="Comment Text Char"/>
-    <w:basedOn w:val="DefaultParagraphFont"/>
-    <w:link w:val="CommentText"/>
+  <w:style w:type="character" w:customStyle="1" w:styleId="KommentartextZchn">
+    <w:name w:val="Kommentartext Zchn"/>
+    <w:basedOn w:val="Absatz-Standardschriftart"/>
+    <w:link w:val="Kommentartext"/>
     <w:uiPriority w:val="99"/>
     <w:rsid w:val="00CA1E69"/>
     <w:rPr>
@@ -24737,11 +24744,11 @@
       <w:szCs w:val="20"/>
     </w:rPr>
   </w:style>
-  <w:style w:type="paragraph" w:styleId="CommentSubject">
+  <w:style w:type="paragraph" w:styleId="Kommentarthema">
     <w:name w:val="annotation subject"/>
-    <w:basedOn w:val="CommentText"/>
-    <w:next w:val="CommentText"/>
-    <w:link w:val="CommentSubjectChar"/>
+    <w:basedOn w:val="Kommentartext"/>
+    <w:next w:val="Kommentartext"/>
+    <w:link w:val="KommentarthemaZchn"/>
     <w:uiPriority w:val="99"/>
     <w:semiHidden/>
     <w:unhideWhenUsed/>
@@ -24751,10 +24758,10 @@
       <w:bCs/>
     </w:rPr>
   </w:style>
-  <w:style w:type="character" w:customStyle="1" w:styleId="CommentSubjectChar">
-    <w:name w:val="Comment Subject Char"/>
-    <w:basedOn w:val="CommentTextChar"/>
-    <w:link w:val="CommentSubject"/>
+  <w:style w:type="character" w:customStyle="1" w:styleId="KommentarthemaZchn">
+    <w:name w:val="Kommentarthema Zchn"/>
+    <w:basedOn w:val="KommentartextZchn"/>
+    <w:link w:val="Kommentarthema"/>
     <w:uiPriority w:val="99"/>
     <w:semiHidden/>
     <w:rsid w:val="00CA1E69"/>
@@ -24765,10 +24772,10 @@
       <w:szCs w:val="20"/>
     </w:rPr>
   </w:style>
-  <w:style w:type="paragraph" w:styleId="Bibliography">
+  <w:style w:type="paragraph" w:styleId="Literaturverzeichnis">
     <w:name w:val="Bibliography"/>
-    <w:basedOn w:val="Normal"/>
-    <w:next w:val="Normal"/>
+    <w:basedOn w:val="Standard"/>
+    <w:next w:val="Standard"/>
     <w:uiPriority w:val="37"/>
     <w:unhideWhenUsed/>
     <w:rsid w:val="000D4300"/>
@@ -24781,7 +24788,7 @@
   </w:style>
   <w:style w:type="paragraph" w:customStyle="1" w:styleId="paragraph">
     <w:name w:val="paragraph"/>
-    <w:basedOn w:val="Normal"/>
+    <w:basedOn w:val="Standard"/>
     <w:rsid w:val="00157318"/>
     <w:pPr>
       <w:spacing w:before="100" w:beforeAutospacing="1" w:after="100" w:afterAutospacing="1"/>
@@ -24795,12 +24802,12 @@
   </w:style>
   <w:style w:type="character" w:customStyle="1" w:styleId="normaltextrun">
     <w:name w:val="normaltextrun"/>
-    <w:basedOn w:val="DefaultParagraphFont"/>
+    <w:basedOn w:val="Absatz-Standardschriftart"/>
     <w:rsid w:val="00157318"/>
   </w:style>
   <w:style w:type="character" w:customStyle="1" w:styleId="eop">
     <w:name w:val="eop"/>
-    <w:basedOn w:val="DefaultParagraphFont"/>
+    <w:basedOn w:val="Absatz-Standardschriftart"/>
     <w:rsid w:val="00157318"/>
   </w:style>
 </w:styles>

</xml_diff>